<commit_message>
Update CRUD operations to implement query strings
</commit_message>
<xml_diff>
--- a/AT2- PROJECT_v4.1.docx
+++ b/AT2- PROJECT_v4.1.docx
@@ -272,27 +272,7 @@
                 <w:color w:val="FFFFFF" w:themeColor="background1"/>
                 <w:szCs w:val="20"/>
               </w:rPr>
-              <w:t>Units of Competency (</w:t>
-            </w:r>
-            <w:proofErr w:type="spellStart"/>
-            <w:r>
-              <w:rPr>
-                <w:rFonts w:asciiTheme="minorHAnsi" w:hAnsiTheme="minorHAnsi" w:cstheme="minorHAnsi"/>
-                <w:b/>
-                <w:color w:val="FFFFFF" w:themeColor="background1"/>
-                <w:szCs w:val="20"/>
-              </w:rPr>
-              <w:t>UoC</w:t>
-            </w:r>
-            <w:proofErr w:type="spellEnd"/>
-            <w:r>
-              <w:rPr>
-                <w:rFonts w:asciiTheme="minorHAnsi" w:hAnsiTheme="minorHAnsi" w:cstheme="minorHAnsi"/>
-                <w:b/>
-                <w:color w:val="FFFFFF" w:themeColor="background1"/>
-                <w:szCs w:val="20"/>
-              </w:rPr>
-              <w:t>) detailed in this DAP | Cluster:</w:t>
+              <w:t>Units of Competency (UoC) detailed in this DAP | Cluster:</w:t>
             </w:r>
             <w:r>
               <w:rPr>
@@ -3390,13 +3370,8 @@
               <w:spacing w:before="120" w:after="120"/>
               <w:contextualSpacing/>
             </w:pPr>
-            <w:proofErr w:type="spellStart"/>
-            <w:r>
-              <w:t>boolean</w:t>
-            </w:r>
-            <w:proofErr w:type="spellEnd"/>
-            <w:r>
-              <w:t xml:space="preserve"> </w:t>
+            <w:r>
+              <w:t xml:space="preserve">boolean </w:t>
             </w:r>
           </w:p>
           <w:p>
@@ -3878,18 +3853,8 @@
                 <w:sz w:val="20"/>
                 <w:szCs w:val="20"/>
               </w:rPr>
-              <w:t xml:space="preserve">Computer </w:t>
-            </w:r>
-            <w:proofErr w:type="gramStart"/>
-            <w:r>
-              <w:rPr>
-                <w:rFonts w:asciiTheme="minorHAnsi" w:hAnsiTheme="minorHAnsi" w:cstheme="minorHAnsi"/>
-                <w:sz w:val="20"/>
-                <w:szCs w:val="20"/>
-              </w:rPr>
-              <w:t>operating system;</w:t>
-            </w:r>
-            <w:proofErr w:type="gramEnd"/>
+              <w:t>Computer operating system;</w:t>
+            </w:r>
           </w:p>
           <w:p>
             <w:pPr>
@@ -3912,18 +3877,8 @@
                 <w:sz w:val="20"/>
                 <w:szCs w:val="20"/>
               </w:rPr>
-              <w:t xml:space="preserve">Internet </w:t>
-            </w:r>
-            <w:proofErr w:type="gramStart"/>
-            <w:r>
-              <w:rPr>
-                <w:rFonts w:asciiTheme="minorHAnsi" w:hAnsiTheme="minorHAnsi" w:cstheme="minorHAnsi"/>
-                <w:sz w:val="20"/>
-                <w:szCs w:val="20"/>
-              </w:rPr>
-              <w:t>Access;</w:t>
-            </w:r>
-            <w:proofErr w:type="gramEnd"/>
+              <w:t>Internet Access;</w:t>
+            </w:r>
           </w:p>
           <w:p>
             <w:pPr>
@@ -3946,18 +3901,8 @@
                 <w:sz w:val="20"/>
                 <w:szCs w:val="20"/>
               </w:rPr>
-              <w:t xml:space="preserve">Word processing </w:t>
-            </w:r>
-            <w:proofErr w:type="gramStart"/>
-            <w:r>
-              <w:rPr>
-                <w:rFonts w:asciiTheme="minorHAnsi" w:hAnsiTheme="minorHAnsi" w:cstheme="minorHAnsi"/>
-                <w:sz w:val="20"/>
-                <w:szCs w:val="20"/>
-              </w:rPr>
-              <w:t>software;</w:t>
-            </w:r>
-            <w:proofErr w:type="gramEnd"/>
+              <w:t>Word processing software;</w:t>
+            </w:r>
           </w:p>
           <w:p>
             <w:pPr>
@@ -5568,7 +5513,6 @@
         </w:rPr>
         <w:t xml:space="preserve">, you are required to work on a project to </w:t>
       </w:r>
-      <w:proofErr w:type="spellStart"/>
       <w:r>
         <w:rPr>
           <w:rFonts w:ascii="Tahoma" w:hAnsi="Tahoma" w:cs="Tahoma"/>
@@ -5577,32 +5521,13 @@
         </w:rPr>
         <w:t>analyze</w:t>
       </w:r>
-      <w:proofErr w:type="spellEnd"/>
       <w:r>
         <w:rPr>
           <w:rFonts w:ascii="Tahoma" w:hAnsi="Tahoma" w:cs="Tahoma"/>
           <w:sz w:val="20"/>
           <w:szCs w:val="20"/>
         </w:rPr>
-        <w:t xml:space="preserve"> a business situation, build an API, </w:t>
-      </w:r>
-      <w:proofErr w:type="gramStart"/>
-      <w:r>
-        <w:rPr>
-          <w:rFonts w:ascii="Tahoma" w:hAnsi="Tahoma" w:cs="Tahoma"/>
-          <w:sz w:val="20"/>
-          <w:szCs w:val="20"/>
-        </w:rPr>
-        <w:t>MVC  build</w:t>
-      </w:r>
-      <w:proofErr w:type="gramEnd"/>
-      <w:r>
-        <w:rPr>
-          <w:rFonts w:ascii="Tahoma" w:hAnsi="Tahoma" w:cs="Tahoma"/>
-          <w:sz w:val="20"/>
-          <w:szCs w:val="20"/>
-        </w:rPr>
-        <w:t xml:space="preserve"> a NoSQL database</w:t>
+        <w:t xml:space="preserve"> a business situation, build an API, MVC  build a NoSQL database</w:t>
       </w:r>
       <w:r>
         <w:rPr>
@@ -5804,16 +5729,7 @@
           <w:sz w:val="20"/>
           <w:szCs w:val="20"/>
         </w:rPr>
-        <w:t xml:space="preserve">Provide for your team: Seed_data_1.txt and Seed_data_2.txt given to be implemented through the </w:t>
-      </w:r>
-      <w:proofErr w:type="gramStart"/>
-      <w:r>
-        <w:rPr>
-          <w:rFonts w:ascii="Tahoma" w:hAnsi="Tahoma" w:cs="Tahoma"/>
-          <w:sz w:val="20"/>
-          <w:szCs w:val="20"/>
-        </w:rPr>
-        <w:t>code</w:t>
+        <w:t>Provide for your team: Seed_data_1.txt and Seed_data_2.txt given to be implemented through the code</w:t>
       </w:r>
       <w:r>
         <w:rPr>
@@ -5835,19 +5751,7 @@
           <w:sz w:val="16"/>
           <w:szCs w:val="16"/>
         </w:rPr>
-        <w:t>[</w:t>
-      </w:r>
-      <w:proofErr w:type="gramEnd"/>
-      <w:r>
-        <w:rPr>
-          <w:rFonts w:ascii="Tahoma" w:hAnsi="Tahoma" w:cs="Tahoma"/>
-          <w:b/>
-          <w:bCs/>
-          <w:color w:val="FF0000"/>
-          <w:sz w:val="16"/>
-          <w:szCs w:val="16"/>
-        </w:rPr>
-        <w:t>PE1.1]</w:t>
+        <w:t>[PE1.1]</w:t>
       </w:r>
     </w:p>
     <w:p>
@@ -5887,7 +5791,7 @@
           <v:shape id="_x0000_i1025" type="#_x0000_t75" style="width:77.25pt;height:49.5pt" o:ole="">
             <v:imagedata r:id="rId12" o:title=""/>
           </v:shape>
-          <o:OLEObject Type="Embed" ProgID="Package" ShapeID="_x0000_i1025" DrawAspect="Icon" ObjectID="_1778493099" r:id="rId13"/>
+          <o:OLEObject Type="Embed" ProgID="Package" ShapeID="_x0000_i1025" DrawAspect="Icon" ObjectID="_1778506799" r:id="rId13"/>
         </w:object>
       </w:r>
       <w:r>
@@ -5908,7 +5812,7 @@
           <v:shape id="_x0000_i1026" type="#_x0000_t75" style="width:77.25pt;height:49.5pt" o:ole="">
             <v:imagedata r:id="rId14" o:title=""/>
           </v:shape>
-          <o:OLEObject Type="Embed" ProgID="Package" ShapeID="_x0000_i1026" DrawAspect="Icon" ObjectID="_1778493100" r:id="rId15"/>
+          <o:OLEObject Type="Embed" ProgID="Package" ShapeID="_x0000_i1026" DrawAspect="Icon" ObjectID="_1778506800" r:id="rId15"/>
         </w:object>
       </w:r>
     </w:p>
@@ -6221,67 +6125,35 @@
           <w:rFonts w:cs="Calibri"/>
           <w:bCs/>
         </w:rPr>
-        <w:t xml:space="preserve">Name it </w:t>
-      </w:r>
-      <w:proofErr w:type="spellStart"/>
+        <w:t xml:space="preserve">Name it xxxxSales.API. </w:t>
+      </w:r>
       <w:r>
         <w:rPr>
           <w:rFonts w:cs="Calibri"/>
           <w:bCs/>
         </w:rPr>
-        <w:t>xxxxSales.API</w:t>
-      </w:r>
-      <w:proofErr w:type="spellEnd"/>
+        <w:t>The example</w:t>
+      </w:r>
       <w:r>
         <w:rPr>
           <w:rFonts w:cs="Calibri"/>
           <w:bCs/>
         </w:rPr>
-        <w:t xml:space="preserve">. </w:t>
+        <w:t xml:space="preserve"> </w:t>
       </w:r>
       <w:r>
         <w:rPr>
           <w:rFonts w:cs="Calibri"/>
           <w:bCs/>
         </w:rPr>
-        <w:t>The example</w:t>
+        <w:t>is given</w:t>
       </w:r>
       <w:r>
         <w:rPr>
           <w:rFonts w:cs="Calibri"/>
           <w:bCs/>
         </w:rPr>
-        <w:t xml:space="preserve"> </w:t>
-      </w:r>
-      <w:r>
-        <w:rPr>
-          <w:rFonts w:cs="Calibri"/>
-          <w:bCs/>
-        </w:rPr>
-        <w:t>is given</w:t>
-      </w:r>
-      <w:r>
-        <w:rPr>
-          <w:rFonts w:cs="Calibri"/>
-          <w:bCs/>
-        </w:rPr>
-        <w:t xml:space="preserve"> for the </w:t>
-      </w:r>
-      <w:proofErr w:type="spellStart"/>
-      <w:r>
-        <w:rPr>
-          <w:rFonts w:cs="Calibri"/>
-          <w:bCs/>
-        </w:rPr>
-        <w:t>CarSalesAPI</w:t>
-      </w:r>
-      <w:proofErr w:type="spellEnd"/>
-      <w:r>
-        <w:rPr>
-          <w:rFonts w:cs="Calibri"/>
-          <w:bCs/>
-        </w:rPr>
-        <w:t xml:space="preserve">. You will replace </w:t>
+        <w:t xml:space="preserve"> for the CarSalesAPI. You will replace </w:t>
       </w:r>
       <w:r>
         <w:rPr>
@@ -6475,29 +6347,7 @@
                 <w:sz w:val="16"/>
                 <w:szCs w:val="16"/>
               </w:rPr>
-              <w:t xml:space="preserve">[PE </w:t>
-            </w:r>
-            <w:proofErr w:type="gramStart"/>
-            <w:r>
-              <w:rPr>
-                <w:b/>
-                <w:bCs/>
-                <w:color w:val="FF0000"/>
-                <w:sz w:val="16"/>
-                <w:szCs w:val="16"/>
-              </w:rPr>
-              <w:t>2 ]</w:t>
-            </w:r>
-            <w:proofErr w:type="gramEnd"/>
-            <w:r>
-              <w:rPr>
-                <w:b/>
-                <w:bCs/>
-                <w:color w:val="FF0000"/>
-                <w:sz w:val="16"/>
-                <w:szCs w:val="16"/>
-              </w:rPr>
-              <w:t xml:space="preserve"> [PE 2.1 ] </w:t>
+              <w:t xml:space="preserve">[PE 2 ] [PE 2.1 ] </w:t>
             </w:r>
           </w:p>
           <w:p>
@@ -7422,8 +7272,8 @@
         <w:tblLook w:val="04A0" w:firstRow="1" w:lastRow="0" w:firstColumn="1" w:lastColumn="0" w:noHBand="0" w:noVBand="1"/>
       </w:tblPr>
       <w:tblGrid>
-        <w:gridCol w:w="9072"/>
-        <w:gridCol w:w="845"/>
+        <w:gridCol w:w="9225"/>
+        <w:gridCol w:w="692"/>
       </w:tblGrid>
       <w:tr>
         <w:tc>
@@ -7447,10 +7297,10 @@
                 <w:szCs w:val="24"/>
               </w:rPr>
               <w:drawing>
-                <wp:inline distT="0" distB="0" distL="0" distR="0" wp14:anchorId="382D567E" wp14:editId="1C79A132">
-                  <wp:extent cx="5419725" cy="3063136"/>
-                  <wp:effectExtent l="0" t="0" r="0" b="4445"/>
-                  <wp:docPr id="1207095501" name="Picture 1"/>
+                <wp:inline distT="0" distB="0" distL="0" distR="0" wp14:anchorId="066D2420" wp14:editId="2653714D">
+                  <wp:extent cx="5720999" cy="3216925"/>
+                  <wp:effectExtent l="0" t="0" r="0" b="2540"/>
+                  <wp:docPr id="2040374728" name="Picture 1"/>
                   <wp:cNvGraphicFramePr>
                     <a:graphicFrameLocks xmlns:a="http://schemas.openxmlformats.org/drawingml/2006/main" noChangeAspect="1"/>
                   </wp:cNvGraphicFramePr>
@@ -7458,7 +7308,7 @@
                     <a:graphicData uri="http://schemas.openxmlformats.org/drawingml/2006/picture">
                       <pic:pic xmlns:pic="http://schemas.openxmlformats.org/drawingml/2006/picture">
                         <pic:nvPicPr>
-                          <pic:cNvPr id="1207095501" name=""/>
+                          <pic:cNvPr id="2040374728" name=""/>
                           <pic:cNvPicPr/>
                         </pic:nvPicPr>
                         <pic:blipFill>
@@ -7470,7 +7320,7 @@
                         <pic:spPr>
                           <a:xfrm>
                             <a:off x="0" y="0"/>
-                            <a:ext cx="5426579" cy="3067010"/>
+                            <a:ext cx="5729528" cy="3221721"/>
                           </a:xfrm>
                           <a:prstGeom prst="rect">
                             <a:avLst/>
@@ -7519,18 +7369,6 @@
               </w:rPr>
             </w:pPr>
           </w:p>
-          <w:p>
-            <w:pPr>
-              <w:pStyle w:val="ListParagraph"/>
-              <w:spacing w:before="120" w:after="120"/>
-              <w:ind w:left="0"/>
-              <w:jc w:val="both"/>
-              <w:rPr>
-                <w:rFonts w:asciiTheme="minorHAnsi" w:hAnsiTheme="minorHAnsi" w:cstheme="minorHAnsi"/>
-                <w:szCs w:val="24"/>
-              </w:rPr>
-            </w:pPr>
-          </w:p>
         </w:tc>
         <w:tc>
           <w:tcPr>
@@ -7658,193 +7496,6 @@
           <w:szCs w:val="24"/>
         </w:rPr>
         <w:t xml:space="preserve">       </w:t>
-      </w:r>
-    </w:p>
-    <w:tbl>
-      <w:tblPr>
-        <w:tblStyle w:val="TableGrid"/>
-        <w:tblW w:w="0" w:type="auto"/>
-        <w:tblInd w:w="137" w:type="dxa"/>
-        <w:tblLook w:val="04A0" w:firstRow="1" w:lastRow="0" w:firstColumn="1" w:lastColumn="0" w:noHBand="0" w:noVBand="1"/>
-      </w:tblPr>
-      <w:tblGrid>
-        <w:gridCol w:w="9285"/>
-        <w:gridCol w:w="632"/>
-      </w:tblGrid>
-      <w:tr>
-        <w:tc>
-          <w:tcPr>
-            <w:tcW w:w="9072" w:type="dxa"/>
-          </w:tcPr>
-          <w:p>
-            <w:pPr>
-              <w:pStyle w:val="ListParagraph"/>
-              <w:spacing w:before="120" w:after="120"/>
-              <w:ind w:left="0"/>
-              <w:jc w:val="both"/>
-              <w:rPr>
-                <w:rFonts w:asciiTheme="minorHAnsi" w:hAnsiTheme="minorHAnsi" w:cstheme="minorHAnsi"/>
-                <w:szCs w:val="24"/>
-                <w:vertAlign w:val="subscript"/>
-              </w:rPr>
-            </w:pPr>
-            <w:r>
-              <w:rPr>
-                <w:rFonts w:asciiTheme="minorHAnsi" w:hAnsiTheme="minorHAnsi" w:cstheme="minorHAnsi"/>
-                <w:szCs w:val="24"/>
-                <w:vertAlign w:val="subscript"/>
-              </w:rPr>
-              <w:drawing>
-                <wp:inline distT="0" distB="0" distL="0" distR="0" wp14:anchorId="4F2F4401" wp14:editId="6350AA89">
-                  <wp:extent cx="6390640" cy="3533140"/>
-                  <wp:effectExtent l="0" t="0" r="0" b="0"/>
-                  <wp:docPr id="1159652844" name="Picture 1"/>
-                  <wp:cNvGraphicFramePr>
-                    <a:graphicFrameLocks xmlns:a="http://schemas.openxmlformats.org/drawingml/2006/main" noChangeAspect="1"/>
-                  </wp:cNvGraphicFramePr>
-                  <a:graphic xmlns:a="http://schemas.openxmlformats.org/drawingml/2006/main">
-                    <a:graphicData uri="http://schemas.openxmlformats.org/drawingml/2006/picture">
-                      <pic:pic xmlns:pic="http://schemas.openxmlformats.org/drawingml/2006/picture">
-                        <pic:nvPicPr>
-                          <pic:cNvPr id="1159652844" name=""/>
-                          <pic:cNvPicPr/>
-                        </pic:nvPicPr>
-                        <pic:blipFill>
-                          <a:blip r:embed="rId19"/>
-                          <a:stretch>
-                            <a:fillRect/>
-                          </a:stretch>
-                        </pic:blipFill>
-                        <pic:spPr>
-                          <a:xfrm>
-                            <a:off x="0" y="0"/>
-                            <a:ext cx="6390640" cy="3533140"/>
-                          </a:xfrm>
-                          <a:prstGeom prst="rect">
-                            <a:avLst/>
-                          </a:prstGeom>
-                        </pic:spPr>
-                      </pic:pic>
-                    </a:graphicData>
-                  </a:graphic>
-                </wp:inline>
-              </w:drawing>
-            </w:r>
-          </w:p>
-        </w:tc>
-        <w:tc>
-          <w:tcPr>
-            <w:tcW w:w="845" w:type="dxa"/>
-          </w:tcPr>
-          <w:p>
-            <w:pPr>
-              <w:pStyle w:val="ListParagraph"/>
-              <w:spacing w:before="120" w:after="120"/>
-              <w:ind w:left="0"/>
-              <w:jc w:val="both"/>
-              <w:rPr>
-                <w:rFonts w:asciiTheme="minorHAnsi" w:hAnsiTheme="minorHAnsi" w:cstheme="minorHAnsi"/>
-                <w:szCs w:val="24"/>
-              </w:rPr>
-            </w:pPr>
-            <w:r>
-              <w:rPr>
-                <w:color w:val="FF0000"/>
-                <w:sz w:val="16"/>
-                <w:szCs w:val="16"/>
-              </w:rPr>
-              <w:t xml:space="preserve">[PE1.1] [PE </w:t>
-            </w:r>
-            <w:proofErr w:type="gramStart"/>
-            <w:r>
-              <w:rPr>
-                <w:color w:val="FF0000"/>
-                <w:sz w:val="16"/>
-                <w:szCs w:val="16"/>
-              </w:rPr>
-              <w:t>2.1 ]</w:t>
-            </w:r>
-            <w:proofErr w:type="gramEnd"/>
-          </w:p>
-        </w:tc>
-      </w:tr>
-    </w:tbl>
-    <w:p>
-      <w:pPr>
-        <w:pStyle w:val="ListParagraph"/>
-        <w:numPr>
-          <w:ilvl w:val="1"/>
-          <w:numId w:val="46"/>
-        </w:numPr>
-        <w:spacing w:before="120" w:after="120"/>
-        <w:jc w:val="both"/>
-        <w:rPr>
-          <w:rFonts w:asciiTheme="minorHAnsi" w:hAnsiTheme="minorHAnsi" w:cstheme="minorHAnsi"/>
-          <w:szCs w:val="24"/>
-        </w:rPr>
-      </w:pPr>
-      <w:r>
-        <w:rPr>
-          <w:rFonts w:asciiTheme="minorHAnsi" w:hAnsiTheme="minorHAnsi" w:cstheme="minorHAnsi"/>
-          <w:szCs w:val="24"/>
-        </w:rPr>
-        <w:t>Returning multiple items</w:t>
-      </w:r>
-      <w:r>
-        <w:rPr>
-          <w:rFonts w:asciiTheme="minorHAnsi" w:hAnsiTheme="minorHAnsi" w:cstheme="minorHAnsi"/>
-          <w:szCs w:val="24"/>
-        </w:rPr>
-        <w:tab/>
-      </w:r>
-      <w:r>
-        <w:rPr>
-          <w:rFonts w:asciiTheme="minorHAnsi" w:hAnsiTheme="minorHAnsi" w:cstheme="minorHAnsi"/>
-          <w:szCs w:val="24"/>
-        </w:rPr>
-        <w:tab/>
-      </w:r>
-      <w:r>
-        <w:rPr>
-          <w:rFonts w:asciiTheme="minorHAnsi" w:hAnsiTheme="minorHAnsi" w:cstheme="minorHAnsi"/>
-          <w:szCs w:val="24"/>
-        </w:rPr>
-        <w:tab/>
-      </w:r>
-      <w:r>
-        <w:rPr>
-          <w:rFonts w:asciiTheme="minorHAnsi" w:hAnsiTheme="minorHAnsi" w:cstheme="minorHAnsi"/>
-          <w:szCs w:val="24"/>
-        </w:rPr>
-        <w:tab/>
-      </w:r>
-      <w:r>
-        <w:rPr>
-          <w:rFonts w:asciiTheme="minorHAnsi" w:hAnsiTheme="minorHAnsi" w:cstheme="minorHAnsi"/>
-          <w:szCs w:val="24"/>
-        </w:rPr>
-        <w:tab/>
-      </w:r>
-      <w:r>
-        <w:rPr>
-          <w:rFonts w:asciiTheme="minorHAnsi" w:hAnsiTheme="minorHAnsi" w:cstheme="minorHAnsi"/>
-          <w:szCs w:val="24"/>
-        </w:rPr>
-        <w:tab/>
-      </w:r>
-      <w:r>
-        <w:rPr>
-          <w:rFonts w:asciiTheme="minorHAnsi" w:hAnsiTheme="minorHAnsi" w:cstheme="minorHAnsi"/>
-          <w:szCs w:val="24"/>
-        </w:rPr>
-        <w:tab/>
-      </w:r>
-      <w:r>
-        <w:rPr>
-          <w:rFonts w:asciiTheme="minorHAnsi" w:hAnsiTheme="minorHAnsi" w:cstheme="minorHAnsi"/>
-          <w:szCs w:val="24"/>
-        </w:rPr>
-        <w:t xml:space="preserve">          </w:t>
       </w:r>
     </w:p>
     <w:tbl>
@@ -7872,15 +7523,50 @@
               <w:rPr>
                 <w:rFonts w:asciiTheme="minorHAnsi" w:hAnsiTheme="minorHAnsi" w:cstheme="minorHAnsi"/>
                 <w:szCs w:val="24"/>
-              </w:rPr>
-            </w:pPr>
-            <w:r>
-              <w:rPr>
-                <w:rFonts w:asciiTheme="minorHAnsi" w:hAnsiTheme="minorHAnsi" w:cstheme="minorHAnsi"/>
-                <w:color w:val="BFBFBF" w:themeColor="background1" w:themeShade="BF"/>
+                <w:vertAlign w:val="subscript"/>
+              </w:rPr>
+            </w:pPr>
+            <w:r>
+              <w:rPr>
+                <w:rFonts w:asciiTheme="minorHAnsi" w:hAnsiTheme="minorHAnsi" w:cstheme="minorHAnsi"/>
                 <w:szCs w:val="24"/>
-              </w:rPr>
-              <w:t>Hint: Screenshot</w:t>
+                <w:vertAlign w:val="subscript"/>
+              </w:rPr>
+              <w:drawing>
+                <wp:inline distT="0" distB="0" distL="0" distR="0" wp14:anchorId="0A66C7B6" wp14:editId="502DA7DE">
+                  <wp:extent cx="5574656" cy="2974554"/>
+                  <wp:effectExtent l="0" t="0" r="7620" b="0"/>
+                  <wp:docPr id="1532243476" name="Picture 1"/>
+                  <wp:cNvGraphicFramePr>
+                    <a:graphicFrameLocks xmlns:a="http://schemas.openxmlformats.org/drawingml/2006/main" noChangeAspect="1"/>
+                  </wp:cNvGraphicFramePr>
+                  <a:graphic xmlns:a="http://schemas.openxmlformats.org/drawingml/2006/main">
+                    <a:graphicData uri="http://schemas.openxmlformats.org/drawingml/2006/picture">
+                      <pic:pic xmlns:pic="http://schemas.openxmlformats.org/drawingml/2006/picture">
+                        <pic:nvPicPr>
+                          <pic:cNvPr id="1532243476" name=""/>
+                          <pic:cNvPicPr/>
+                        </pic:nvPicPr>
+                        <pic:blipFill>
+                          <a:blip r:embed="rId19"/>
+                          <a:stretch>
+                            <a:fillRect/>
+                          </a:stretch>
+                        </pic:blipFill>
+                        <pic:spPr>
+                          <a:xfrm>
+                            <a:off x="0" y="0"/>
+                            <a:ext cx="5583439" cy="2979240"/>
+                          </a:xfrm>
+                          <a:prstGeom prst="rect">
+                            <a:avLst/>
+                          </a:prstGeom>
+                        </pic:spPr>
+                      </pic:pic>
+                    </a:graphicData>
+                  </a:graphic>
+                </wp:inline>
+              </w:drawing>
             </w:r>
           </w:p>
         </w:tc>
@@ -7893,40 +7579,19 @@
               <w:pStyle w:val="ListParagraph"/>
               <w:spacing w:before="120" w:after="120"/>
               <w:ind w:left="0"/>
-              <w:jc w:val="right"/>
+              <w:jc w:val="both"/>
+              <w:rPr>
+                <w:rFonts w:asciiTheme="minorHAnsi" w:hAnsiTheme="minorHAnsi" w:cstheme="minorHAnsi"/>
+                <w:szCs w:val="24"/>
+              </w:rPr>
+            </w:pPr>
+            <w:r>
               <w:rPr>
                 <w:color w:val="FF0000"/>
                 <w:sz w:val="16"/>
                 <w:szCs w:val="16"/>
               </w:rPr>
-            </w:pPr>
-            <w:r>
-              <w:rPr>
-                <w:color w:val="FF0000"/>
-                <w:sz w:val="16"/>
-                <w:szCs w:val="16"/>
-              </w:rPr>
-              <w:t>[PE1.1]</w:t>
-            </w:r>
-          </w:p>
-          <w:p>
-            <w:pPr>
-              <w:pStyle w:val="ListParagraph"/>
-              <w:spacing w:before="120" w:after="120"/>
-              <w:ind w:left="0"/>
-              <w:jc w:val="right"/>
-              <w:rPr>
-                <w:rFonts w:asciiTheme="minorHAnsi" w:hAnsiTheme="minorHAnsi" w:cstheme="minorHAnsi"/>
-                <w:szCs w:val="24"/>
-              </w:rPr>
-            </w:pPr>
-            <w:r>
-              <w:rPr>
-                <w:color w:val="FF0000"/>
-                <w:sz w:val="16"/>
-                <w:szCs w:val="16"/>
-              </w:rPr>
-              <w:t>[pe2.3]</w:t>
+              <w:t>[PE1.1] [PE 2.1 ]</w:t>
             </w:r>
           </w:p>
         </w:tc>
@@ -7951,7 +7616,63 @@
           <w:rFonts w:asciiTheme="minorHAnsi" w:hAnsiTheme="minorHAnsi" w:cstheme="minorHAnsi"/>
           <w:szCs w:val="24"/>
         </w:rPr>
-        <w:t>Error handling</w:t>
+        <w:t>Returning multiple items</w:t>
+      </w:r>
+      <w:r>
+        <w:rPr>
+          <w:rFonts w:asciiTheme="minorHAnsi" w:hAnsiTheme="minorHAnsi" w:cstheme="minorHAnsi"/>
+          <w:szCs w:val="24"/>
+        </w:rPr>
+        <w:tab/>
+      </w:r>
+      <w:r>
+        <w:rPr>
+          <w:rFonts w:asciiTheme="minorHAnsi" w:hAnsiTheme="minorHAnsi" w:cstheme="minorHAnsi"/>
+          <w:szCs w:val="24"/>
+        </w:rPr>
+        <w:tab/>
+      </w:r>
+      <w:r>
+        <w:rPr>
+          <w:rFonts w:asciiTheme="minorHAnsi" w:hAnsiTheme="minorHAnsi" w:cstheme="minorHAnsi"/>
+          <w:szCs w:val="24"/>
+        </w:rPr>
+        <w:tab/>
+      </w:r>
+      <w:r>
+        <w:rPr>
+          <w:rFonts w:asciiTheme="minorHAnsi" w:hAnsiTheme="minorHAnsi" w:cstheme="minorHAnsi"/>
+          <w:szCs w:val="24"/>
+        </w:rPr>
+        <w:tab/>
+      </w:r>
+      <w:r>
+        <w:rPr>
+          <w:rFonts w:asciiTheme="minorHAnsi" w:hAnsiTheme="minorHAnsi" w:cstheme="minorHAnsi"/>
+          <w:szCs w:val="24"/>
+        </w:rPr>
+        <w:tab/>
+      </w:r>
+      <w:r>
+        <w:rPr>
+          <w:rFonts w:asciiTheme="minorHAnsi" w:hAnsiTheme="minorHAnsi" w:cstheme="minorHAnsi"/>
+          <w:szCs w:val="24"/>
+        </w:rPr>
+        <w:tab/>
+      </w:r>
+      <w:r>
+        <w:rPr>
+          <w:rFonts w:asciiTheme="minorHAnsi" w:hAnsiTheme="minorHAnsi" w:cstheme="minorHAnsi"/>
+          <w:szCs w:val="24"/>
+        </w:rPr>
+        <w:tab/>
+      </w:r>
+      <w:r>
+        <w:rPr>
+          <w:rFonts w:asciiTheme="minorHAnsi" w:hAnsiTheme="minorHAnsi" w:cstheme="minorHAnsi"/>
+          <w:szCs w:val="24"/>
+        </w:rPr>
+        <w:t xml:space="preserve">          </w:t>
       </w:r>
     </w:p>
     <w:tbl>
@@ -7962,8 +7683,8 @@
         <w:tblLook w:val="04A0" w:firstRow="1" w:lastRow="0" w:firstColumn="1" w:lastColumn="0" w:noHBand="0" w:noVBand="1"/>
       </w:tblPr>
       <w:tblGrid>
-        <w:gridCol w:w="9072"/>
-        <w:gridCol w:w="845"/>
+        <w:gridCol w:w="9216"/>
+        <w:gridCol w:w="701"/>
       </w:tblGrid>
       <w:tr>
         <w:tc>
@@ -7972,7 +7693,9 @@
           </w:tcPr>
           <w:p>
             <w:pPr>
+              <w:pStyle w:val="ListParagraph"/>
               <w:spacing w:before="120" w:after="120"/>
+              <w:ind w:left="0"/>
               <w:jc w:val="both"/>
               <w:rPr>
                 <w:rFonts w:asciiTheme="minorHAnsi" w:hAnsiTheme="minorHAnsi" w:cstheme="minorHAnsi"/>
@@ -7982,11 +7705,56 @@
             <w:r>
               <w:rPr>
                 <w:rFonts w:asciiTheme="minorHAnsi" w:hAnsiTheme="minorHAnsi" w:cstheme="minorHAnsi"/>
-                <w:color w:val="BFBFBF" w:themeColor="background1" w:themeShade="BF"/>
                 <w:szCs w:val="24"/>
               </w:rPr>
-              <w:t>Hint: Screenshot</w:t>
-            </w:r>
+              <w:drawing>
+                <wp:inline distT="0" distB="0" distL="0" distR="0" wp14:anchorId="2A18CB2D" wp14:editId="2C83E9A4">
+                  <wp:extent cx="5707175" cy="3172858"/>
+                  <wp:effectExtent l="0" t="0" r="8255" b="8890"/>
+                  <wp:docPr id="2087897640" name="Picture 1"/>
+                  <wp:cNvGraphicFramePr>
+                    <a:graphicFrameLocks xmlns:a="http://schemas.openxmlformats.org/drawingml/2006/main" noChangeAspect="1"/>
+                  </wp:cNvGraphicFramePr>
+                  <a:graphic xmlns:a="http://schemas.openxmlformats.org/drawingml/2006/main">
+                    <a:graphicData uri="http://schemas.openxmlformats.org/drawingml/2006/picture">
+                      <pic:pic xmlns:pic="http://schemas.openxmlformats.org/drawingml/2006/picture">
+                        <pic:nvPicPr>
+                          <pic:cNvPr id="2087897640" name=""/>
+                          <pic:cNvPicPr/>
+                        </pic:nvPicPr>
+                        <pic:blipFill>
+                          <a:blip r:embed="rId20"/>
+                          <a:stretch>
+                            <a:fillRect/>
+                          </a:stretch>
+                        </pic:blipFill>
+                        <pic:spPr>
+                          <a:xfrm>
+                            <a:off x="0" y="0"/>
+                            <a:ext cx="5711579" cy="3175306"/>
+                          </a:xfrm>
+                          <a:prstGeom prst="rect">
+                            <a:avLst/>
+                          </a:prstGeom>
+                        </pic:spPr>
+                      </pic:pic>
+                    </a:graphicData>
+                  </a:graphic>
+                </wp:inline>
+              </w:drawing>
+            </w:r>
+          </w:p>
+          <w:p>
+            <w:pPr>
+              <w:pStyle w:val="ListParagraph"/>
+              <w:spacing w:before="120" w:after="120"/>
+              <w:ind w:left="0"/>
+              <w:jc w:val="both"/>
+              <w:rPr>
+                <w:rFonts w:asciiTheme="minorHAnsi" w:hAnsiTheme="minorHAnsi" w:cstheme="minorHAnsi"/>
+                <w:szCs w:val="24"/>
+              </w:rPr>
+            </w:pPr>
           </w:p>
         </w:tc>
         <w:tc>
@@ -7995,28 +7763,48 @@
           </w:tcPr>
           <w:p>
             <w:pPr>
+              <w:pStyle w:val="ListParagraph"/>
               <w:spacing w:before="120" w:after="120"/>
-              <w:jc w:val="both"/>
+              <w:ind w:left="0"/>
+              <w:jc w:val="right"/>
+              <w:rPr>
+                <w:color w:val="FF0000"/>
+                <w:sz w:val="16"/>
+                <w:szCs w:val="16"/>
+              </w:rPr>
+            </w:pPr>
+            <w:r>
+              <w:rPr>
+                <w:color w:val="FF0000"/>
+                <w:sz w:val="16"/>
+                <w:szCs w:val="16"/>
+              </w:rPr>
+              <w:t>[PE1.1]</w:t>
+            </w:r>
+          </w:p>
+          <w:p>
+            <w:pPr>
+              <w:pStyle w:val="ListParagraph"/>
+              <w:spacing w:before="120" w:after="120"/>
+              <w:ind w:left="0"/>
+              <w:jc w:val="right"/>
               <w:rPr>
                 <w:rFonts w:asciiTheme="minorHAnsi" w:hAnsiTheme="minorHAnsi" w:cstheme="minorHAnsi"/>
                 <w:szCs w:val="24"/>
               </w:rPr>
             </w:pPr>
+            <w:r>
+              <w:rPr>
+                <w:color w:val="FF0000"/>
+                <w:sz w:val="16"/>
+                <w:szCs w:val="16"/>
+              </w:rPr>
+              <w:t>[pe2.3]</w:t>
+            </w:r>
           </w:p>
         </w:tc>
       </w:tr>
     </w:tbl>
-    <w:p>
-      <w:pPr>
-        <w:spacing w:before="120" w:after="120"/>
-        <w:ind w:left="1080"/>
-        <w:jc w:val="both"/>
-        <w:rPr>
-          <w:rFonts w:asciiTheme="minorHAnsi" w:hAnsiTheme="minorHAnsi" w:cstheme="minorHAnsi"/>
-          <w:szCs w:val="24"/>
-        </w:rPr>
-      </w:pPr>
-    </w:p>
     <w:p>
       <w:pPr>
         <w:pStyle w:val="ListParagraph"/>
@@ -8036,6 +7824,240 @@
           <w:rFonts w:asciiTheme="minorHAnsi" w:hAnsiTheme="minorHAnsi" w:cstheme="minorHAnsi"/>
           <w:szCs w:val="24"/>
         </w:rPr>
+        <w:lastRenderedPageBreak/>
+        <w:t>Error handling</w:t>
+      </w:r>
+    </w:p>
+    <w:tbl>
+      <w:tblPr>
+        <w:tblStyle w:val="TableGrid"/>
+        <w:tblW w:w="0" w:type="auto"/>
+        <w:tblInd w:w="137" w:type="dxa"/>
+        <w:tblLook w:val="04A0" w:firstRow="1" w:lastRow="0" w:firstColumn="1" w:lastColumn="0" w:noHBand="0" w:noVBand="1"/>
+      </w:tblPr>
+      <w:tblGrid>
+        <w:gridCol w:w="9695"/>
+        <w:gridCol w:w="222"/>
+      </w:tblGrid>
+      <w:tr>
+        <w:tc>
+          <w:tcPr>
+            <w:tcW w:w="9072" w:type="dxa"/>
+          </w:tcPr>
+          <w:p>
+            <w:pPr>
+              <w:spacing w:before="120" w:after="120"/>
+              <w:jc w:val="both"/>
+              <w:rPr>
+                <w:rFonts w:asciiTheme="minorHAnsi" w:hAnsiTheme="minorHAnsi" w:cstheme="minorHAnsi"/>
+                <w:szCs w:val="24"/>
+              </w:rPr>
+            </w:pPr>
+            <w:r>
+              <w:rPr>
+                <w:rFonts w:asciiTheme="minorHAnsi" w:hAnsiTheme="minorHAnsi" w:cstheme="minorHAnsi"/>
+                <w:color w:val="BFBFBF" w:themeColor="background1" w:themeShade="BF"/>
+                <w:szCs w:val="24"/>
+              </w:rPr>
+              <w:drawing>
+                <wp:inline distT="0" distB="0" distL="0" distR="0" wp14:anchorId="71139191" wp14:editId="1E7BFD3B">
+                  <wp:extent cx="5514063" cy="2666081"/>
+                  <wp:effectExtent l="0" t="0" r="0" b="1270"/>
+                  <wp:docPr id="2113404992" name="Picture 1"/>
+                  <wp:cNvGraphicFramePr>
+                    <a:graphicFrameLocks xmlns:a="http://schemas.openxmlformats.org/drawingml/2006/main" noChangeAspect="1"/>
+                  </wp:cNvGraphicFramePr>
+                  <a:graphic xmlns:a="http://schemas.openxmlformats.org/drawingml/2006/main">
+                    <a:graphicData uri="http://schemas.openxmlformats.org/drawingml/2006/picture">
+                      <pic:pic xmlns:pic="http://schemas.openxmlformats.org/drawingml/2006/picture">
+                        <pic:nvPicPr>
+                          <pic:cNvPr id="2113404992" name=""/>
+                          <pic:cNvPicPr/>
+                        </pic:nvPicPr>
+                        <pic:blipFill>
+                          <a:blip r:embed="rId21"/>
+                          <a:stretch>
+                            <a:fillRect/>
+                          </a:stretch>
+                        </pic:blipFill>
+                        <pic:spPr>
+                          <a:xfrm>
+                            <a:off x="0" y="0"/>
+                            <a:ext cx="5528640" cy="2673129"/>
+                          </a:xfrm>
+                          <a:prstGeom prst="rect">
+                            <a:avLst/>
+                          </a:prstGeom>
+                        </pic:spPr>
+                      </pic:pic>
+                    </a:graphicData>
+                  </a:graphic>
+                </wp:inline>
+              </w:drawing>
+            </w:r>
+          </w:p>
+          <w:p>
+            <w:pPr>
+              <w:spacing w:before="120" w:after="120"/>
+              <w:jc w:val="both"/>
+              <w:rPr>
+                <w:rFonts w:asciiTheme="minorHAnsi" w:hAnsiTheme="minorHAnsi" w:cstheme="minorHAnsi"/>
+                <w:szCs w:val="24"/>
+              </w:rPr>
+            </w:pPr>
+          </w:p>
+          <w:p>
+            <w:pPr>
+              <w:spacing w:before="120" w:after="120"/>
+              <w:jc w:val="both"/>
+              <w:rPr>
+                <w:rFonts w:asciiTheme="minorHAnsi" w:hAnsiTheme="minorHAnsi" w:cstheme="minorHAnsi"/>
+                <w:szCs w:val="24"/>
+              </w:rPr>
+            </w:pPr>
+            <w:r>
+              <w:rPr>
+                <w:rFonts w:asciiTheme="minorHAnsi" w:hAnsiTheme="minorHAnsi" w:cstheme="minorHAnsi"/>
+                <w:szCs w:val="24"/>
+              </w:rPr>
+              <w:t>Values that are null or empty are not checked</w:t>
+            </w:r>
+          </w:p>
+          <w:p>
+            <w:pPr>
+              <w:spacing w:before="120" w:after="120"/>
+              <w:jc w:val="both"/>
+              <w:rPr>
+                <w:rFonts w:asciiTheme="minorHAnsi" w:hAnsiTheme="minorHAnsi" w:cstheme="minorHAnsi"/>
+                <w:szCs w:val="24"/>
+              </w:rPr>
+            </w:pPr>
+          </w:p>
+          <w:p>
+            <w:pPr>
+              <w:spacing w:before="120" w:after="120"/>
+              <w:jc w:val="both"/>
+              <w:rPr>
+                <w:rFonts w:asciiTheme="minorHAnsi" w:hAnsiTheme="minorHAnsi" w:cstheme="minorHAnsi"/>
+                <w:szCs w:val="24"/>
+              </w:rPr>
+            </w:pPr>
+            <w:r>
+              <w:rPr>
+                <w:rFonts w:asciiTheme="minorHAnsi" w:hAnsiTheme="minorHAnsi" w:cstheme="minorHAnsi"/>
+                <w:szCs w:val="24"/>
+              </w:rPr>
+              <w:drawing>
+                <wp:inline distT="0" distB="0" distL="0" distR="0" wp14:anchorId="48E1B7E1" wp14:editId="1658145F">
+                  <wp:extent cx="6230219" cy="2505425"/>
+                  <wp:effectExtent l="0" t="0" r="0" b="9525"/>
+                  <wp:docPr id="202702368" name="Picture 1"/>
+                  <wp:cNvGraphicFramePr>
+                    <a:graphicFrameLocks xmlns:a="http://schemas.openxmlformats.org/drawingml/2006/main" noChangeAspect="1"/>
+                  </wp:cNvGraphicFramePr>
+                  <a:graphic xmlns:a="http://schemas.openxmlformats.org/drawingml/2006/main">
+                    <a:graphicData uri="http://schemas.openxmlformats.org/drawingml/2006/picture">
+                      <pic:pic xmlns:pic="http://schemas.openxmlformats.org/drawingml/2006/picture">
+                        <pic:nvPicPr>
+                          <pic:cNvPr id="202702368" name=""/>
+                          <pic:cNvPicPr/>
+                        </pic:nvPicPr>
+                        <pic:blipFill>
+                          <a:blip r:embed="rId22"/>
+                          <a:stretch>
+                            <a:fillRect/>
+                          </a:stretch>
+                        </pic:blipFill>
+                        <pic:spPr>
+                          <a:xfrm>
+                            <a:off x="0" y="0"/>
+                            <a:ext cx="6230219" cy="2505425"/>
+                          </a:xfrm>
+                          <a:prstGeom prst="rect">
+                            <a:avLst/>
+                          </a:prstGeom>
+                        </pic:spPr>
+                      </pic:pic>
+                    </a:graphicData>
+                  </a:graphic>
+                </wp:inline>
+              </w:drawing>
+            </w:r>
+            <w:r>
+              <w:rPr>
+                <w:rFonts w:asciiTheme="minorHAnsi" w:hAnsiTheme="minorHAnsi" w:cstheme="minorHAnsi"/>
+                <w:szCs w:val="24"/>
+              </w:rPr>
+              <w:br/>
+            </w:r>
+            <w:r>
+              <w:rPr>
+                <w:rFonts w:asciiTheme="minorHAnsi" w:hAnsiTheme="minorHAnsi" w:cstheme="minorHAnsi"/>
+                <w:szCs w:val="24"/>
+              </w:rPr>
+              <w:br/>
+              <w:t>if id is empty nothing is returned</w:t>
+            </w:r>
+          </w:p>
+          <w:p>
+            <w:pPr>
+              <w:spacing w:before="120" w:after="120"/>
+              <w:jc w:val="both"/>
+              <w:rPr>
+                <w:rFonts w:asciiTheme="minorHAnsi" w:hAnsiTheme="minorHAnsi" w:cstheme="minorHAnsi"/>
+                <w:szCs w:val="24"/>
+              </w:rPr>
+            </w:pPr>
+          </w:p>
+        </w:tc>
+        <w:tc>
+          <w:tcPr>
+            <w:tcW w:w="845" w:type="dxa"/>
+          </w:tcPr>
+          <w:p>
+            <w:pPr>
+              <w:spacing w:before="120" w:after="120"/>
+              <w:jc w:val="both"/>
+              <w:rPr>
+                <w:rFonts w:asciiTheme="minorHAnsi" w:hAnsiTheme="minorHAnsi" w:cstheme="minorHAnsi"/>
+                <w:szCs w:val="24"/>
+              </w:rPr>
+            </w:pPr>
+          </w:p>
+        </w:tc>
+      </w:tr>
+    </w:tbl>
+    <w:p>
+      <w:pPr>
+        <w:spacing w:before="120" w:after="120"/>
+        <w:ind w:left="1080"/>
+        <w:jc w:val="both"/>
+        <w:rPr>
+          <w:rFonts w:asciiTheme="minorHAnsi" w:hAnsiTheme="minorHAnsi" w:cstheme="minorHAnsi"/>
+          <w:szCs w:val="24"/>
+        </w:rPr>
+      </w:pPr>
+    </w:p>
+    <w:p>
+      <w:pPr>
+        <w:pStyle w:val="ListParagraph"/>
+        <w:numPr>
+          <w:ilvl w:val="1"/>
+          <w:numId w:val="46"/>
+        </w:numPr>
+        <w:spacing w:before="120" w:after="120"/>
+        <w:jc w:val="both"/>
+        <w:rPr>
+          <w:rFonts w:asciiTheme="minorHAnsi" w:hAnsiTheme="minorHAnsi" w:cstheme="minorHAnsi"/>
+          <w:szCs w:val="24"/>
+        </w:rPr>
+      </w:pPr>
+      <w:r>
+        <w:rPr>
+          <w:rFonts w:asciiTheme="minorHAnsi" w:hAnsiTheme="minorHAnsi" w:cstheme="minorHAnsi"/>
+          <w:szCs w:val="24"/>
+        </w:rPr>
+        <w:lastRenderedPageBreak/>
         <w:t>Making all calls to your API Async</w:t>
       </w:r>
       <w:r>
@@ -8096,8 +8118,8 @@
         <w:tblLook w:val="04A0" w:firstRow="1" w:lastRow="0" w:firstColumn="1" w:lastColumn="0" w:noHBand="0" w:noVBand="1"/>
       </w:tblPr>
       <w:tblGrid>
-        <w:gridCol w:w="9086"/>
-        <w:gridCol w:w="689"/>
+        <w:gridCol w:w="9140"/>
+        <w:gridCol w:w="635"/>
       </w:tblGrid>
       <w:tr>
         <w:tc>
@@ -8121,7 +8143,41 @@
                 <w:color w:val="BFBFBF" w:themeColor="background1" w:themeShade="BF"/>
                 <w:szCs w:val="24"/>
               </w:rPr>
-              <w:t>Hint: Screenshot</w:t>
+              <w:drawing>
+                <wp:inline distT="0" distB="0" distL="0" distR="0" wp14:anchorId="044B4BFB" wp14:editId="57AE894A">
+                  <wp:extent cx="6390640" cy="1302385"/>
+                  <wp:effectExtent l="0" t="0" r="0" b="0"/>
+                  <wp:docPr id="480759312" name="Picture 1"/>
+                  <wp:cNvGraphicFramePr>
+                    <a:graphicFrameLocks xmlns:a="http://schemas.openxmlformats.org/drawingml/2006/main" noChangeAspect="1"/>
+                  </wp:cNvGraphicFramePr>
+                  <a:graphic xmlns:a="http://schemas.openxmlformats.org/drawingml/2006/main">
+                    <a:graphicData uri="http://schemas.openxmlformats.org/drawingml/2006/picture">
+                      <pic:pic xmlns:pic="http://schemas.openxmlformats.org/drawingml/2006/picture">
+                        <pic:nvPicPr>
+                          <pic:cNvPr id="480759312" name=""/>
+                          <pic:cNvPicPr/>
+                        </pic:nvPicPr>
+                        <pic:blipFill>
+                          <a:blip r:embed="rId23"/>
+                          <a:stretch>
+                            <a:fillRect/>
+                          </a:stretch>
+                        </pic:blipFill>
+                        <pic:spPr>
+                          <a:xfrm>
+                            <a:off x="0" y="0"/>
+                            <a:ext cx="6390640" cy="1302385"/>
+                          </a:xfrm>
+                          <a:prstGeom prst="rect">
+                            <a:avLst/>
+                          </a:prstGeom>
+                        </pic:spPr>
+                      </pic:pic>
+                    </a:graphicData>
+                  </a:graphic>
+                </wp:inline>
+              </w:drawing>
             </w:r>
           </w:p>
         </w:tc>
@@ -8188,6 +8244,207 @@
           <w:szCs w:val="24"/>
         </w:rPr>
         <w:tab/>
+      </w:r>
+      <w:r>
+        <w:rPr>
+          <w:rFonts w:asciiTheme="minorHAnsi" w:hAnsiTheme="minorHAnsi" w:cstheme="minorHAnsi"/>
+          <w:szCs w:val="24"/>
+        </w:rPr>
+        <w:tab/>
+      </w:r>
+      <w:r>
+        <w:rPr>
+          <w:rFonts w:asciiTheme="minorHAnsi" w:hAnsiTheme="minorHAnsi" w:cstheme="minorHAnsi"/>
+          <w:szCs w:val="24"/>
+        </w:rPr>
+        <w:tab/>
+      </w:r>
+      <w:r>
+        <w:rPr>
+          <w:rFonts w:asciiTheme="minorHAnsi" w:hAnsiTheme="minorHAnsi" w:cstheme="minorHAnsi"/>
+          <w:szCs w:val="24"/>
+        </w:rPr>
+        <w:tab/>
+      </w:r>
+      <w:r>
+        <w:rPr>
+          <w:rFonts w:asciiTheme="minorHAnsi" w:hAnsiTheme="minorHAnsi" w:cstheme="minorHAnsi"/>
+          <w:szCs w:val="24"/>
+        </w:rPr>
+        <w:tab/>
+      </w:r>
+      <w:r>
+        <w:rPr>
+          <w:rFonts w:asciiTheme="minorHAnsi" w:hAnsiTheme="minorHAnsi" w:cstheme="minorHAnsi"/>
+          <w:szCs w:val="24"/>
+        </w:rPr>
+        <w:tab/>
+      </w:r>
+      <w:r>
+        <w:rPr>
+          <w:rFonts w:asciiTheme="minorHAnsi" w:hAnsiTheme="minorHAnsi" w:cstheme="minorHAnsi"/>
+          <w:szCs w:val="24"/>
+        </w:rPr>
+        <w:tab/>
+      </w:r>
+      <w:r>
+        <w:rPr>
+          <w:rFonts w:asciiTheme="minorHAnsi" w:hAnsiTheme="minorHAnsi" w:cstheme="minorHAnsi"/>
+          <w:szCs w:val="24"/>
+        </w:rPr>
+        <w:t xml:space="preserve">       </w:t>
+      </w:r>
+    </w:p>
+    <w:tbl>
+      <w:tblPr>
+        <w:tblStyle w:val="TableGrid"/>
+        <w:tblW w:w="0" w:type="auto"/>
+        <w:tblInd w:w="279" w:type="dxa"/>
+        <w:tblLook w:val="04A0" w:firstRow="1" w:lastRow="0" w:firstColumn="1" w:lastColumn="0" w:noHBand="0" w:noVBand="1"/>
+      </w:tblPr>
+      <w:tblGrid>
+        <w:gridCol w:w="9123"/>
+        <w:gridCol w:w="652"/>
+      </w:tblGrid>
+      <w:tr>
+        <w:tc>
+          <w:tcPr>
+            <w:tcW w:w="9072" w:type="dxa"/>
+          </w:tcPr>
+          <w:p>
+            <w:pPr>
+              <w:pStyle w:val="ListParagraph"/>
+              <w:spacing w:before="120" w:after="120"/>
+              <w:ind w:left="0"/>
+              <w:jc w:val="both"/>
+              <w:rPr>
+                <w:rFonts w:asciiTheme="minorHAnsi" w:hAnsiTheme="minorHAnsi" w:cstheme="minorHAnsi"/>
+                <w:szCs w:val="24"/>
+              </w:rPr>
+            </w:pPr>
+            <w:r>
+              <w:rPr>
+                <w:rFonts w:asciiTheme="minorHAnsi" w:hAnsiTheme="minorHAnsi" w:cstheme="minorHAnsi"/>
+                <w:color w:val="BFBFBF" w:themeColor="background1" w:themeShade="BF"/>
+                <w:szCs w:val="24"/>
+              </w:rPr>
+              <w:drawing>
+                <wp:inline distT="0" distB="0" distL="0" distR="0" wp14:anchorId="710FC97A" wp14:editId="05B14A4E">
+                  <wp:extent cx="6125430" cy="5325218"/>
+                  <wp:effectExtent l="0" t="0" r="8890" b="8890"/>
+                  <wp:docPr id="1807947778" name="Picture 1"/>
+                  <wp:cNvGraphicFramePr>
+                    <a:graphicFrameLocks xmlns:a="http://schemas.openxmlformats.org/drawingml/2006/main" noChangeAspect="1"/>
+                  </wp:cNvGraphicFramePr>
+                  <a:graphic xmlns:a="http://schemas.openxmlformats.org/drawingml/2006/main">
+                    <a:graphicData uri="http://schemas.openxmlformats.org/drawingml/2006/picture">
+                      <pic:pic xmlns:pic="http://schemas.openxmlformats.org/drawingml/2006/picture">
+                        <pic:nvPicPr>
+                          <pic:cNvPr id="1807947778" name=""/>
+                          <pic:cNvPicPr/>
+                        </pic:nvPicPr>
+                        <pic:blipFill>
+                          <a:blip r:embed="rId24"/>
+                          <a:stretch>
+                            <a:fillRect/>
+                          </a:stretch>
+                        </pic:blipFill>
+                        <pic:spPr>
+                          <a:xfrm>
+                            <a:off x="0" y="0"/>
+                            <a:ext cx="6125430" cy="5325218"/>
+                          </a:xfrm>
+                          <a:prstGeom prst="rect">
+                            <a:avLst/>
+                          </a:prstGeom>
+                        </pic:spPr>
+                      </pic:pic>
+                    </a:graphicData>
+                  </a:graphic>
+                </wp:inline>
+              </w:drawing>
+            </w:r>
+          </w:p>
+        </w:tc>
+        <w:tc>
+          <w:tcPr>
+            <w:tcW w:w="703" w:type="dxa"/>
+          </w:tcPr>
+          <w:p>
+            <w:pPr>
+              <w:pStyle w:val="ListParagraph"/>
+              <w:spacing w:before="120" w:after="120"/>
+              <w:ind w:left="0"/>
+              <w:jc w:val="both"/>
+              <w:rPr>
+                <w:rFonts w:asciiTheme="minorHAnsi" w:hAnsiTheme="minorHAnsi" w:cstheme="minorHAnsi"/>
+                <w:szCs w:val="24"/>
+              </w:rPr>
+            </w:pPr>
+            <w:r>
+              <w:rPr>
+                <w:b/>
+                <w:bCs/>
+                <w:color w:val="FF0000"/>
+                <w:sz w:val="16"/>
+                <w:szCs w:val="16"/>
+              </w:rPr>
+              <w:t>[PE1.1]</w:t>
+            </w:r>
+            <w:r>
+              <w:rPr>
+                <w:color w:val="FF0000"/>
+                <w:sz w:val="16"/>
+                <w:szCs w:val="16"/>
+              </w:rPr>
+              <w:t xml:space="preserve"> [PE2.1]</w:t>
+            </w:r>
+          </w:p>
+        </w:tc>
+      </w:tr>
+    </w:tbl>
+    <w:p>
+      <w:pPr>
+        <w:pStyle w:val="ListParagraph"/>
+        <w:numPr>
+          <w:ilvl w:val="1"/>
+          <w:numId w:val="46"/>
+        </w:numPr>
+        <w:spacing w:before="120" w:after="120"/>
+        <w:jc w:val="both"/>
+        <w:rPr>
+          <w:rFonts w:asciiTheme="minorHAnsi" w:hAnsiTheme="minorHAnsi" w:cstheme="minorHAnsi"/>
+          <w:szCs w:val="24"/>
+        </w:rPr>
+      </w:pPr>
+      <w:r>
+        <w:rPr>
+          <w:rFonts w:asciiTheme="minorHAnsi" w:hAnsiTheme="minorHAnsi" w:cstheme="minorHAnsi"/>
+          <w:szCs w:val="24"/>
+        </w:rPr>
+        <w:lastRenderedPageBreak/>
+        <w:t xml:space="preserve">Add data using </w:t>
+      </w:r>
+      <w:r>
+        <w:rPr>
+          <w:rFonts w:asciiTheme="minorHAnsi" w:hAnsiTheme="minorHAnsi" w:cstheme="minorHAnsi"/>
+          <w:szCs w:val="24"/>
+        </w:rPr>
+        <w:t xml:space="preserve">the </w:t>
+      </w:r>
+      <w:r>
+        <w:rPr>
+          <w:rFonts w:asciiTheme="minorHAnsi" w:hAnsiTheme="minorHAnsi" w:cstheme="minorHAnsi"/>
+          <w:szCs w:val="24"/>
+        </w:rPr>
+        <w:t xml:space="preserve">POST </w:t>
+      </w:r>
+      <w:r>
+        <w:rPr>
+          <w:rFonts w:asciiTheme="minorHAnsi" w:hAnsiTheme="minorHAnsi" w:cstheme="minorHAnsi"/>
+          <w:szCs w:val="24"/>
+        </w:rPr>
+        <w:t>method.</w:t>
       </w:r>
       <w:r>
         <w:rPr>
@@ -8269,10 +8526,43 @@
             <w:r>
               <w:rPr>
                 <w:rFonts w:asciiTheme="minorHAnsi" w:hAnsiTheme="minorHAnsi" w:cstheme="minorHAnsi"/>
-                <w:color w:val="BFBFBF" w:themeColor="background1" w:themeShade="BF"/>
                 <w:szCs w:val="24"/>
               </w:rPr>
-              <w:t>Hint: Screenshot</w:t>
+              <w:drawing>
+                <wp:inline distT="0" distB="0" distL="0" distR="0" wp14:anchorId="741E5D9E" wp14:editId="681316B2">
+                  <wp:extent cx="5563518" cy="2307998"/>
+                  <wp:effectExtent l="0" t="0" r="0" b="0"/>
+                  <wp:docPr id="1059793226" name="Picture 1"/>
+                  <wp:cNvGraphicFramePr>
+                    <a:graphicFrameLocks xmlns:a="http://schemas.openxmlformats.org/drawingml/2006/main" noChangeAspect="1"/>
+                  </wp:cNvGraphicFramePr>
+                  <a:graphic xmlns:a="http://schemas.openxmlformats.org/drawingml/2006/main">
+                    <a:graphicData uri="http://schemas.openxmlformats.org/drawingml/2006/picture">
+                      <pic:pic xmlns:pic="http://schemas.openxmlformats.org/drawingml/2006/picture">
+                        <pic:nvPicPr>
+                          <pic:cNvPr id="1059793226" name=""/>
+                          <pic:cNvPicPr/>
+                        </pic:nvPicPr>
+                        <pic:blipFill>
+                          <a:blip r:embed="rId25"/>
+                          <a:stretch>
+                            <a:fillRect/>
+                          </a:stretch>
+                        </pic:blipFill>
+                        <pic:spPr>
+                          <a:xfrm>
+                            <a:off x="0" y="0"/>
+                            <a:ext cx="5570671" cy="2310966"/>
+                          </a:xfrm>
+                          <a:prstGeom prst="rect">
+                            <a:avLst/>
+                          </a:prstGeom>
+                        </pic:spPr>
+                      </pic:pic>
+                    </a:graphicData>
+                  </a:graphic>
+                </wp:inline>
+              </w:drawing>
             </w:r>
           </w:p>
         </w:tc>
@@ -8299,20 +8589,34 @@
                 <w:sz w:val="16"/>
                 <w:szCs w:val="16"/>
               </w:rPr>
-              <w:t>[PE1.1]</w:t>
-            </w:r>
-            <w:r>
-              <w:rPr>
+              <w:t>[PE1.1] [PE2.1</w:t>
+            </w:r>
+            <w:r>
+              <w:rPr>
+                <w:b/>
+                <w:bCs/>
                 <w:color w:val="FF0000"/>
                 <w:sz w:val="16"/>
                 <w:szCs w:val="16"/>
               </w:rPr>
-              <w:t xml:space="preserve"> [PE2.1]</w:t>
+              <w:t>]</w:t>
             </w:r>
           </w:p>
         </w:tc>
       </w:tr>
     </w:tbl>
+    <w:p>
+      <w:pPr>
+        <w:pStyle w:val="ListParagraph"/>
+        <w:spacing w:before="120" w:after="120"/>
+        <w:ind w:left="1440"/>
+        <w:jc w:val="both"/>
+        <w:rPr>
+          <w:rFonts w:asciiTheme="minorHAnsi" w:hAnsiTheme="minorHAnsi" w:cstheme="minorHAnsi"/>
+          <w:szCs w:val="24"/>
+        </w:rPr>
+      </w:pPr>
+    </w:p>
     <w:p>
       <w:pPr>
         <w:pStyle w:val="ListParagraph"/>
@@ -8324,15 +8628,18 @@
         <w:jc w:val="both"/>
         <w:rPr>
           <w:rFonts w:asciiTheme="minorHAnsi" w:hAnsiTheme="minorHAnsi" w:cstheme="minorHAnsi"/>
-          <w:szCs w:val="24"/>
-        </w:rPr>
-      </w:pPr>
-      <w:r>
-        <w:rPr>
-          <w:rFonts w:asciiTheme="minorHAnsi" w:hAnsiTheme="minorHAnsi" w:cstheme="minorHAnsi"/>
-          <w:szCs w:val="24"/>
-        </w:rPr>
-        <w:t xml:space="preserve">Add data using </w:t>
+          <w:b/>
+          <w:bCs/>
+          <w:sz w:val="16"/>
+          <w:szCs w:val="16"/>
+        </w:rPr>
+      </w:pPr>
+      <w:r>
+        <w:rPr>
+          <w:rFonts w:asciiTheme="minorHAnsi" w:hAnsiTheme="minorHAnsi" w:cstheme="minorHAnsi"/>
+          <w:szCs w:val="24"/>
+        </w:rPr>
+        <w:t xml:space="preserve">Update one record using </w:t>
       </w:r>
       <w:r>
         <w:rPr>
@@ -8346,7 +8653,7 @@
           <w:rFonts w:asciiTheme="minorHAnsi" w:hAnsiTheme="minorHAnsi" w:cstheme="minorHAnsi"/>
           <w:szCs w:val="24"/>
         </w:rPr>
-        <w:t xml:space="preserve">POST </w:t>
+        <w:t xml:space="preserve">PUT </w:t>
       </w:r>
       <w:r>
         <w:rPr>
@@ -8385,24 +8692,13 @@
       </w:r>
       <w:r>
         <w:rPr>
-          <w:rFonts w:asciiTheme="minorHAnsi" w:hAnsiTheme="minorHAnsi" w:cstheme="minorHAnsi"/>
-          <w:szCs w:val="24"/>
-        </w:rPr>
-        <w:tab/>
-      </w:r>
-      <w:r>
-        <w:rPr>
-          <w:rFonts w:asciiTheme="minorHAnsi" w:hAnsiTheme="minorHAnsi" w:cstheme="minorHAnsi"/>
-          <w:szCs w:val="24"/>
-        </w:rPr>
-        <w:tab/>
-      </w:r>
-      <w:r>
-        <w:rPr>
-          <w:rFonts w:asciiTheme="minorHAnsi" w:hAnsiTheme="minorHAnsi" w:cstheme="minorHAnsi"/>
-          <w:szCs w:val="24"/>
-        </w:rPr>
-        <w:t xml:space="preserve">       </w:t>
+          <w:b/>
+          <w:bCs/>
+          <w:color w:val="FF0000"/>
+          <w:sz w:val="16"/>
+          <w:szCs w:val="16"/>
+        </w:rPr>
+        <w:t xml:space="preserve"> </w:t>
       </w:r>
     </w:p>
     <w:tbl>
@@ -8429,7 +8725,10 @@
               <w:jc w:val="both"/>
               <w:rPr>
                 <w:rFonts w:asciiTheme="minorHAnsi" w:hAnsiTheme="minorHAnsi" w:cstheme="minorHAnsi"/>
-                <w:szCs w:val="24"/>
+                <w:b/>
+                <w:bCs/>
+                <w:sz w:val="16"/>
+                <w:szCs w:val="16"/>
               </w:rPr>
             </w:pPr>
             <w:r>
@@ -8438,9 +8737,147 @@
                 <w:color w:val="BFBFBF" w:themeColor="background1" w:themeShade="BF"/>
                 <w:szCs w:val="24"/>
               </w:rPr>
-              <w:lastRenderedPageBreak/>
-              <w:t>Hint: Screenshot</w:t>
-            </w:r>
+              <w:drawing>
+                <wp:inline distT="0" distB="0" distL="0" distR="0" wp14:anchorId="38815127" wp14:editId="3C769961">
+                  <wp:extent cx="5607586" cy="2318478"/>
+                  <wp:effectExtent l="0" t="0" r="0" b="5715"/>
+                  <wp:docPr id="2007293780" name="Picture 1"/>
+                  <wp:cNvGraphicFramePr>
+                    <a:graphicFrameLocks xmlns:a="http://schemas.openxmlformats.org/drawingml/2006/main" noChangeAspect="1"/>
+                  </wp:cNvGraphicFramePr>
+                  <a:graphic xmlns:a="http://schemas.openxmlformats.org/drawingml/2006/main">
+                    <a:graphicData uri="http://schemas.openxmlformats.org/drawingml/2006/picture">
+                      <pic:pic xmlns:pic="http://schemas.openxmlformats.org/drawingml/2006/picture">
+                        <pic:nvPicPr>
+                          <pic:cNvPr id="2007293780" name=""/>
+                          <pic:cNvPicPr/>
+                        </pic:nvPicPr>
+                        <pic:blipFill>
+                          <a:blip r:embed="rId26"/>
+                          <a:stretch>
+                            <a:fillRect/>
+                          </a:stretch>
+                        </pic:blipFill>
+                        <pic:spPr>
+                          <a:xfrm>
+                            <a:off x="0" y="0"/>
+                            <a:ext cx="5623502" cy="2325058"/>
+                          </a:xfrm>
+                          <a:prstGeom prst="rect">
+                            <a:avLst/>
+                          </a:prstGeom>
+                        </pic:spPr>
+                      </pic:pic>
+                    </a:graphicData>
+                  </a:graphic>
+                </wp:inline>
+              </w:drawing>
+            </w:r>
+          </w:p>
+          <w:p>
+            <w:pPr>
+              <w:pStyle w:val="ListParagraph"/>
+              <w:spacing w:before="120" w:after="120"/>
+              <w:ind w:left="0"/>
+              <w:jc w:val="both"/>
+              <w:rPr>
+                <w:rFonts w:asciiTheme="minorHAnsi" w:hAnsiTheme="minorHAnsi" w:cstheme="minorHAnsi"/>
+                <w:b/>
+                <w:bCs/>
+                <w:sz w:val="16"/>
+                <w:szCs w:val="16"/>
+              </w:rPr>
+            </w:pPr>
+          </w:p>
+          <w:p>
+            <w:pPr>
+              <w:pStyle w:val="ListParagraph"/>
+              <w:spacing w:before="120" w:after="120"/>
+              <w:ind w:left="0"/>
+              <w:jc w:val="both"/>
+              <w:rPr>
+                <w:rFonts w:asciiTheme="minorHAnsi" w:hAnsiTheme="minorHAnsi" w:cstheme="minorHAnsi"/>
+                <w:b/>
+                <w:bCs/>
+                <w:sz w:val="16"/>
+                <w:szCs w:val="16"/>
+              </w:rPr>
+            </w:pPr>
+          </w:p>
+          <w:p>
+            <w:pPr>
+              <w:pStyle w:val="ListParagraph"/>
+              <w:spacing w:before="120" w:after="120"/>
+              <w:ind w:left="0"/>
+              <w:jc w:val="both"/>
+              <w:rPr>
+                <w:rFonts w:asciiTheme="minorHAnsi" w:hAnsiTheme="minorHAnsi" w:cstheme="minorHAnsi"/>
+                <w:b/>
+                <w:bCs/>
+                <w:sz w:val="16"/>
+                <w:szCs w:val="16"/>
+              </w:rPr>
+            </w:pPr>
+          </w:p>
+          <w:p>
+            <w:pPr>
+              <w:pStyle w:val="ListParagraph"/>
+              <w:spacing w:before="120" w:after="120"/>
+              <w:ind w:left="0"/>
+              <w:jc w:val="both"/>
+              <w:rPr>
+                <w:rFonts w:asciiTheme="minorHAnsi" w:hAnsiTheme="minorHAnsi" w:cstheme="minorHAnsi"/>
+                <w:b/>
+                <w:bCs/>
+                <w:sz w:val="16"/>
+                <w:szCs w:val="16"/>
+              </w:rPr>
+            </w:pPr>
+          </w:p>
+          <w:p>
+            <w:pPr>
+              <w:pStyle w:val="ListParagraph"/>
+              <w:spacing w:before="120" w:after="120"/>
+              <w:ind w:left="0"/>
+              <w:jc w:val="both"/>
+              <w:rPr>
+                <w:rFonts w:asciiTheme="minorHAnsi" w:hAnsiTheme="minorHAnsi" w:cstheme="minorHAnsi"/>
+                <w:b/>
+                <w:bCs/>
+                <w:sz w:val="16"/>
+                <w:szCs w:val="16"/>
+              </w:rPr>
+            </w:pPr>
+          </w:p>
+          <w:p>
+            <w:pPr>
+              <w:pStyle w:val="ListParagraph"/>
+              <w:spacing w:before="120" w:after="120"/>
+              <w:ind w:left="0"/>
+              <w:jc w:val="both"/>
+              <w:rPr>
+                <w:rFonts w:asciiTheme="minorHAnsi" w:hAnsiTheme="minorHAnsi" w:cstheme="minorHAnsi"/>
+                <w:b/>
+                <w:bCs/>
+                <w:sz w:val="16"/>
+                <w:szCs w:val="16"/>
+              </w:rPr>
+            </w:pPr>
+          </w:p>
+          <w:p>
+            <w:pPr>
+              <w:pStyle w:val="ListParagraph"/>
+              <w:spacing w:before="120" w:after="120"/>
+              <w:ind w:left="0"/>
+              <w:jc w:val="both"/>
+              <w:rPr>
+                <w:rFonts w:asciiTheme="minorHAnsi" w:hAnsiTheme="minorHAnsi" w:cstheme="minorHAnsi"/>
+                <w:b/>
+                <w:bCs/>
+                <w:sz w:val="16"/>
+                <w:szCs w:val="16"/>
+              </w:rPr>
+            </w:pPr>
           </w:p>
         </w:tc>
         <w:tc>
@@ -8455,9 +8892,19 @@
               <w:jc w:val="both"/>
               <w:rPr>
                 <w:rFonts w:asciiTheme="minorHAnsi" w:hAnsiTheme="minorHAnsi" w:cstheme="minorHAnsi"/>
+                <w:b/>
+                <w:bCs/>
+                <w:sz w:val="16"/>
+                <w:szCs w:val="16"/>
+              </w:rPr>
+            </w:pPr>
+            <w:r>
+              <w:rPr>
+                <w:rFonts w:asciiTheme="minorHAnsi" w:hAnsiTheme="minorHAnsi" w:cstheme="minorHAnsi"/>
                 <w:szCs w:val="24"/>
               </w:rPr>
-            </w:pPr>
+              <w:t xml:space="preserve">                               </w:t>
+            </w:r>
             <w:r>
               <w:rPr>
                 <w:b/>
@@ -8466,7 +8913,7 @@
                 <w:sz w:val="16"/>
                 <w:szCs w:val="16"/>
               </w:rPr>
-              <w:t>[PE1.1] [PE2.1</w:t>
+              <w:t>[PE1.1] [PE1.2] [PE2.1</w:t>
             </w:r>
             <w:r>
               <w:rPr>
@@ -8490,7 +8937,10 @@
         <w:jc w:val="both"/>
         <w:rPr>
           <w:rFonts w:asciiTheme="minorHAnsi" w:hAnsiTheme="minorHAnsi" w:cstheme="minorHAnsi"/>
-          <w:szCs w:val="24"/>
+          <w:b/>
+          <w:bCs/>
+          <w:sz w:val="16"/>
+          <w:szCs w:val="16"/>
         </w:rPr>
       </w:pPr>
     </w:p>
@@ -8505,39 +8955,23 @@
         <w:jc w:val="both"/>
         <w:rPr>
           <w:rFonts w:asciiTheme="minorHAnsi" w:hAnsiTheme="minorHAnsi" w:cstheme="minorHAnsi"/>
-          <w:b/>
-          <w:bCs/>
-          <w:sz w:val="16"/>
-          <w:szCs w:val="16"/>
-        </w:rPr>
-      </w:pPr>
-      <w:r>
-        <w:rPr>
-          <w:rFonts w:asciiTheme="minorHAnsi" w:hAnsiTheme="minorHAnsi" w:cstheme="minorHAnsi"/>
-          <w:szCs w:val="24"/>
-        </w:rPr>
-        <w:t xml:space="preserve">Update one record using </w:t>
-      </w:r>
-      <w:r>
-        <w:rPr>
-          <w:rFonts w:asciiTheme="minorHAnsi" w:hAnsiTheme="minorHAnsi" w:cstheme="minorHAnsi"/>
-          <w:szCs w:val="24"/>
-        </w:rPr>
-        <w:t xml:space="preserve">the </w:t>
-      </w:r>
-      <w:r>
-        <w:rPr>
-          <w:rFonts w:asciiTheme="minorHAnsi" w:hAnsiTheme="minorHAnsi" w:cstheme="minorHAnsi"/>
-          <w:szCs w:val="24"/>
-        </w:rPr>
-        <w:t xml:space="preserve">PUT </w:t>
-      </w:r>
-      <w:r>
-        <w:rPr>
-          <w:rFonts w:asciiTheme="minorHAnsi" w:hAnsiTheme="minorHAnsi" w:cstheme="minorHAnsi"/>
-          <w:szCs w:val="24"/>
-        </w:rPr>
-        <w:t>method.</w:t>
+          <w:szCs w:val="24"/>
+        </w:rPr>
+      </w:pPr>
+      <w:r>
+        <w:rPr>
+          <w:rFonts w:asciiTheme="minorHAnsi" w:hAnsiTheme="minorHAnsi" w:cstheme="minorHAnsi"/>
+          <w:szCs w:val="24"/>
+        </w:rPr>
+        <w:lastRenderedPageBreak/>
+        <w:t xml:space="preserve">Delete one or many records using </w:t>
+      </w:r>
+      <w:r>
+        <w:rPr>
+          <w:rFonts w:asciiTheme="minorHAnsi" w:hAnsiTheme="minorHAnsi" w:cstheme="minorHAnsi"/>
+          <w:szCs w:val="24"/>
+        </w:rPr>
+        <w:t>DELETE.</w:t>
       </w:r>
       <w:r>
         <w:rPr>
@@ -8569,13 +9003,188 @@
       </w:r>
       <w:r>
         <w:rPr>
-          <w:b/>
-          <w:bCs/>
-          <w:color w:val="FF0000"/>
-          <w:sz w:val="16"/>
-          <w:szCs w:val="16"/>
-        </w:rPr>
-        <w:t xml:space="preserve"> </w:t>
+          <w:rFonts w:asciiTheme="minorHAnsi" w:hAnsiTheme="minorHAnsi" w:cstheme="minorHAnsi"/>
+          <w:szCs w:val="24"/>
+        </w:rPr>
+        <w:t xml:space="preserve">          </w:t>
+      </w:r>
+    </w:p>
+    <w:tbl>
+      <w:tblPr>
+        <w:tblStyle w:val="TableGrid"/>
+        <w:tblW w:w="0" w:type="auto"/>
+        <w:tblInd w:w="279" w:type="dxa"/>
+        <w:tblLook w:val="04A0" w:firstRow="1" w:lastRow="0" w:firstColumn="1" w:lastColumn="0" w:noHBand="0" w:noVBand="1"/>
+      </w:tblPr>
+      <w:tblGrid>
+        <w:gridCol w:w="9087"/>
+        <w:gridCol w:w="688"/>
+      </w:tblGrid>
+      <w:tr>
+        <w:tc>
+          <w:tcPr>
+            <w:tcW w:w="9072" w:type="dxa"/>
+          </w:tcPr>
+          <w:p>
+            <w:pPr>
+              <w:pStyle w:val="ListParagraph"/>
+              <w:spacing w:before="120" w:after="120"/>
+              <w:ind w:left="0"/>
+              <w:jc w:val="both"/>
+              <w:rPr>
+                <w:rFonts w:asciiTheme="minorHAnsi" w:hAnsiTheme="minorHAnsi" w:cstheme="minorHAnsi"/>
+                <w:szCs w:val="24"/>
+              </w:rPr>
+            </w:pPr>
+            <w:r>
+              <w:rPr>
+                <w:rFonts w:asciiTheme="minorHAnsi" w:hAnsiTheme="minorHAnsi" w:cstheme="minorHAnsi"/>
+                <w:color w:val="BFBFBF" w:themeColor="background1" w:themeShade="BF"/>
+                <w:szCs w:val="24"/>
+              </w:rPr>
+              <w:drawing>
+                <wp:inline distT="0" distB="0" distL="0" distR="0" wp14:anchorId="5494947E" wp14:editId="53FD776D">
+                  <wp:extent cx="5634959" cy="2346593"/>
+                  <wp:effectExtent l="0" t="0" r="4445" b="0"/>
+                  <wp:docPr id="505154670" name="Picture 1"/>
+                  <wp:cNvGraphicFramePr>
+                    <a:graphicFrameLocks xmlns:a="http://schemas.openxmlformats.org/drawingml/2006/main" noChangeAspect="1"/>
+                  </wp:cNvGraphicFramePr>
+                  <a:graphic xmlns:a="http://schemas.openxmlformats.org/drawingml/2006/main">
+                    <a:graphicData uri="http://schemas.openxmlformats.org/drawingml/2006/picture">
+                      <pic:pic xmlns:pic="http://schemas.openxmlformats.org/drawingml/2006/picture">
+                        <pic:nvPicPr>
+                          <pic:cNvPr id="505154670" name=""/>
+                          <pic:cNvPicPr/>
+                        </pic:nvPicPr>
+                        <pic:blipFill>
+                          <a:blip r:embed="rId27"/>
+                          <a:stretch>
+                            <a:fillRect/>
+                          </a:stretch>
+                        </pic:blipFill>
+                        <pic:spPr>
+                          <a:xfrm>
+                            <a:off x="0" y="0"/>
+                            <a:ext cx="5642142" cy="2349584"/>
+                          </a:xfrm>
+                          <a:prstGeom prst="rect">
+                            <a:avLst/>
+                          </a:prstGeom>
+                        </pic:spPr>
+                      </pic:pic>
+                    </a:graphicData>
+                  </a:graphic>
+                </wp:inline>
+              </w:drawing>
+            </w:r>
+          </w:p>
+        </w:tc>
+        <w:tc>
+          <w:tcPr>
+            <w:tcW w:w="703" w:type="dxa"/>
+          </w:tcPr>
+          <w:p>
+            <w:pPr>
+              <w:pStyle w:val="ListParagraph"/>
+              <w:spacing w:before="120" w:after="120"/>
+              <w:ind w:left="0"/>
+              <w:jc w:val="both"/>
+              <w:rPr>
+                <w:rFonts w:asciiTheme="minorHAnsi" w:hAnsiTheme="minorHAnsi" w:cstheme="minorHAnsi"/>
+                <w:szCs w:val="24"/>
+              </w:rPr>
+            </w:pPr>
+            <w:r>
+              <w:rPr>
+                <w:b/>
+                <w:bCs/>
+                <w:color w:val="FF0000"/>
+                <w:sz w:val="16"/>
+                <w:szCs w:val="16"/>
+              </w:rPr>
+              <w:t>[PE1.1] [PE1.2] [PE2.1]</w:t>
+            </w:r>
+          </w:p>
+        </w:tc>
+      </w:tr>
+    </w:tbl>
+    <w:p>
+      <w:pPr>
+        <w:pStyle w:val="ListParagraph"/>
+        <w:spacing w:before="120" w:after="120"/>
+        <w:ind w:left="1440"/>
+        <w:jc w:val="both"/>
+        <w:rPr>
+          <w:rFonts w:asciiTheme="minorHAnsi" w:hAnsiTheme="minorHAnsi" w:cstheme="minorHAnsi"/>
+          <w:szCs w:val="24"/>
+        </w:rPr>
+      </w:pPr>
+    </w:p>
+    <w:p>
+      <w:pPr>
+        <w:pStyle w:val="ListParagraph"/>
+        <w:numPr>
+          <w:ilvl w:val="0"/>
+          <w:numId w:val="46"/>
+        </w:numPr>
+        <w:spacing w:before="120" w:after="120"/>
+        <w:jc w:val="both"/>
+        <w:rPr>
+          <w:rFonts w:asciiTheme="minorHAnsi" w:hAnsiTheme="minorHAnsi" w:cstheme="minorHAnsi"/>
+          <w:szCs w:val="24"/>
+        </w:rPr>
+      </w:pPr>
+      <w:r>
+        <w:rPr>
+          <w:rFonts w:asciiTheme="minorHAnsi" w:hAnsiTheme="minorHAnsi" w:cstheme="minorHAnsi"/>
+          <w:szCs w:val="24"/>
+        </w:rPr>
+        <w:t xml:space="preserve">For this application you will receive DUMMY data from your lecturer (many versions/one version per student) </w:t>
+      </w:r>
+    </w:p>
+    <w:p>
+      <w:pPr>
+        <w:pStyle w:val="ListParagraph"/>
+        <w:numPr>
+          <w:ilvl w:val="0"/>
+          <w:numId w:val="46"/>
+        </w:numPr>
+        <w:spacing w:before="120" w:after="120"/>
+        <w:jc w:val="both"/>
+        <w:rPr>
+          <w:rFonts w:asciiTheme="minorHAnsi" w:hAnsiTheme="minorHAnsi" w:cstheme="minorHAnsi"/>
+          <w:szCs w:val="24"/>
+        </w:rPr>
+      </w:pPr>
+      <w:r>
+        <w:rPr>
+          <w:rFonts w:asciiTheme="minorHAnsi" w:hAnsiTheme="minorHAnsi" w:cstheme="minorHAnsi"/>
+          <w:szCs w:val="24"/>
+        </w:rPr>
+        <w:t xml:space="preserve">This application should be designed to Search and retrieve complex </w:t>
+      </w:r>
+      <w:r>
+        <w:rPr>
+          <w:rFonts w:asciiTheme="minorHAnsi" w:hAnsiTheme="minorHAnsi" w:cstheme="minorHAnsi"/>
+          <w:szCs w:val="24"/>
+        </w:rPr>
+        <w:t>data.</w:t>
+      </w:r>
+      <w:r>
+        <w:rPr>
+          <w:rFonts w:asciiTheme="minorHAnsi" w:hAnsiTheme="minorHAnsi" w:cstheme="minorHAnsi"/>
+          <w:szCs w:val="24"/>
+        </w:rPr>
+        <w:tab/>
+      </w:r>
+      <w:r>
+        <w:rPr>
+          <w:rFonts w:asciiTheme="minorHAnsi" w:hAnsiTheme="minorHAnsi" w:cstheme="minorHAnsi"/>
+          <w:szCs w:val="24"/>
+        </w:rPr>
+        <w:tab/>
+        <w:t xml:space="preserve">        </w:t>
       </w:r>
     </w:p>
     <w:tbl>
@@ -8602,10 +9211,7 @@
               <w:jc w:val="both"/>
               <w:rPr>
                 <w:rFonts w:asciiTheme="minorHAnsi" w:hAnsiTheme="minorHAnsi" w:cstheme="minorHAnsi"/>
-                <w:b/>
-                <w:bCs/>
-                <w:sz w:val="16"/>
-                <w:szCs w:val="16"/>
+                <w:szCs w:val="24"/>
               </w:rPr>
             </w:pPr>
             <w:r>
@@ -8614,7 +9220,41 @@
                 <w:color w:val="BFBFBF" w:themeColor="background1" w:themeShade="BF"/>
                 <w:szCs w:val="24"/>
               </w:rPr>
-              <w:t>Hint: Screenshot</w:t>
+              <w:drawing>
+                <wp:inline distT="0" distB="0" distL="0" distR="0" wp14:anchorId="0E161269" wp14:editId="754B506B">
+                  <wp:extent cx="5607586" cy="3150924"/>
+                  <wp:effectExtent l="0" t="0" r="0" b="0"/>
+                  <wp:docPr id="1851584504" name="Picture 1"/>
+                  <wp:cNvGraphicFramePr>
+                    <a:graphicFrameLocks xmlns:a="http://schemas.openxmlformats.org/drawingml/2006/main" noChangeAspect="1"/>
+                  </wp:cNvGraphicFramePr>
+                  <a:graphic xmlns:a="http://schemas.openxmlformats.org/drawingml/2006/main">
+                    <a:graphicData uri="http://schemas.openxmlformats.org/drawingml/2006/picture">
+                      <pic:pic xmlns:pic="http://schemas.openxmlformats.org/drawingml/2006/picture">
+                        <pic:nvPicPr>
+                          <pic:cNvPr id="1851584504" name=""/>
+                          <pic:cNvPicPr/>
+                        </pic:nvPicPr>
+                        <pic:blipFill>
+                          <a:blip r:embed="rId28"/>
+                          <a:stretch>
+                            <a:fillRect/>
+                          </a:stretch>
+                        </pic:blipFill>
+                        <pic:spPr>
+                          <a:xfrm>
+                            <a:off x="0" y="0"/>
+                            <a:ext cx="5619039" cy="3157360"/>
+                          </a:xfrm>
+                          <a:prstGeom prst="rect">
+                            <a:avLst/>
+                          </a:prstGeom>
+                        </pic:spPr>
+                      </pic:pic>
+                    </a:graphicData>
+                  </a:graphic>
+                </wp:inline>
+              </w:drawing>
             </w:r>
           </w:p>
         </w:tc>
@@ -8630,19 +9270,9 @@
               <w:jc w:val="both"/>
               <w:rPr>
                 <w:rFonts w:asciiTheme="minorHAnsi" w:hAnsiTheme="minorHAnsi" w:cstheme="minorHAnsi"/>
-                <w:b/>
-                <w:bCs/>
-                <w:sz w:val="16"/>
-                <w:szCs w:val="16"/>
-              </w:rPr>
-            </w:pPr>
-            <w:r>
-              <w:rPr>
-                <w:rFonts w:asciiTheme="minorHAnsi" w:hAnsiTheme="minorHAnsi" w:cstheme="minorHAnsi"/>
                 <w:szCs w:val="24"/>
               </w:rPr>
-              <w:t xml:space="preserve">                               </w:t>
-            </w:r>
+            </w:pPr>
             <w:r>
               <w:rPr>
                 <w:b/>
@@ -8671,14 +9301,10 @@
       <w:pPr>
         <w:pStyle w:val="ListParagraph"/>
         <w:spacing w:before="120" w:after="120"/>
-        <w:ind w:left="1440"/>
         <w:jc w:val="both"/>
         <w:rPr>
           <w:rFonts w:asciiTheme="minorHAnsi" w:hAnsiTheme="minorHAnsi" w:cstheme="minorHAnsi"/>
-          <w:b/>
-          <w:bCs/>
-          <w:sz w:val="16"/>
-          <w:szCs w:val="16"/>
+          <w:szCs w:val="24"/>
         </w:rPr>
       </w:pPr>
     </w:p>
@@ -8686,7 +9312,7 @@
       <w:pPr>
         <w:pStyle w:val="ListParagraph"/>
         <w:numPr>
-          <w:ilvl w:val="1"/>
+          <w:ilvl w:val="0"/>
           <w:numId w:val="46"/>
         </w:numPr>
         <w:spacing w:before="120" w:after="120"/>
@@ -8701,14 +9327,29 @@
           <w:rFonts w:asciiTheme="minorHAnsi" w:hAnsiTheme="minorHAnsi" w:cstheme="minorHAnsi"/>
           <w:szCs w:val="24"/>
         </w:rPr>
-        <w:t xml:space="preserve">Delete one or many records using </w:t>
-      </w:r>
-      <w:r>
-        <w:rPr>
-          <w:rFonts w:asciiTheme="minorHAnsi" w:hAnsiTheme="minorHAnsi" w:cstheme="minorHAnsi"/>
-          <w:szCs w:val="24"/>
-        </w:rPr>
-        <w:t>DELETE.</w:t>
+        <w:lastRenderedPageBreak/>
+        <w:t>Filtering data statements should be used like %</w:t>
+      </w:r>
+      <w:r>
+        <w:rPr>
+          <w:rFonts w:asciiTheme="minorHAnsi" w:hAnsiTheme="minorHAnsi" w:cstheme="minorHAnsi"/>
+          <w:szCs w:val="24"/>
+        </w:rPr>
+        <w:t>oyo</w:t>
+      </w:r>
+      <w:r>
+        <w:rPr>
+          <w:rFonts w:asciiTheme="minorHAnsi" w:hAnsiTheme="minorHAnsi" w:cstheme="minorHAnsi"/>
+          <w:szCs w:val="24"/>
+        </w:rPr>
+        <w:t xml:space="preserve">% where you will find all the results which contain those </w:t>
+      </w:r>
+      <w:r>
+        <w:rPr>
+          <w:rFonts w:asciiTheme="minorHAnsi" w:hAnsiTheme="minorHAnsi" w:cstheme="minorHAnsi"/>
+          <w:szCs w:val="24"/>
+        </w:rPr>
+        <w:t>letters.</w:t>
       </w:r>
       <w:r>
         <w:rPr>
@@ -8716,34 +9357,6 @@
           <w:szCs w:val="24"/>
         </w:rPr>
         <w:tab/>
-      </w:r>
-      <w:r>
-        <w:rPr>
-          <w:rFonts w:asciiTheme="minorHAnsi" w:hAnsiTheme="minorHAnsi" w:cstheme="minorHAnsi"/>
-          <w:szCs w:val="24"/>
-        </w:rPr>
-        <w:tab/>
-      </w:r>
-      <w:r>
-        <w:rPr>
-          <w:rFonts w:asciiTheme="minorHAnsi" w:hAnsiTheme="minorHAnsi" w:cstheme="minorHAnsi"/>
-          <w:szCs w:val="24"/>
-        </w:rPr>
-        <w:tab/>
-      </w:r>
-      <w:r>
-        <w:rPr>
-          <w:rFonts w:asciiTheme="minorHAnsi" w:hAnsiTheme="minorHAnsi" w:cstheme="minorHAnsi"/>
-          <w:szCs w:val="24"/>
-        </w:rPr>
-        <w:tab/>
-      </w:r>
-      <w:r>
-        <w:rPr>
-          <w:rFonts w:asciiTheme="minorHAnsi" w:hAnsiTheme="minorHAnsi" w:cstheme="minorHAnsi"/>
-          <w:szCs w:val="24"/>
-        </w:rPr>
-        <w:t xml:space="preserve">          </w:t>
       </w:r>
     </w:p>
     <w:tbl>
@@ -8779,290 +9392,41 @@
                 <w:color w:val="BFBFBF" w:themeColor="background1" w:themeShade="BF"/>
                 <w:szCs w:val="24"/>
               </w:rPr>
-              <w:t>Hint: Screenshot</w:t>
-            </w:r>
-          </w:p>
-        </w:tc>
-        <w:tc>
-          <w:tcPr>
-            <w:tcW w:w="703" w:type="dxa"/>
-          </w:tcPr>
-          <w:p>
-            <w:pPr>
-              <w:pStyle w:val="ListParagraph"/>
-              <w:spacing w:before="120" w:after="120"/>
-              <w:ind w:left="0"/>
-              <w:jc w:val="both"/>
-              <w:rPr>
-                <w:rFonts w:asciiTheme="minorHAnsi" w:hAnsiTheme="minorHAnsi" w:cstheme="minorHAnsi"/>
-                <w:szCs w:val="24"/>
-              </w:rPr>
-            </w:pPr>
-            <w:r>
-              <w:rPr>
-                <w:b/>
-                <w:bCs/>
-                <w:color w:val="FF0000"/>
-                <w:sz w:val="16"/>
-                <w:szCs w:val="16"/>
-              </w:rPr>
-              <w:t>[PE1.1] [PE1.2] [PE2.1]</w:t>
-            </w:r>
-          </w:p>
-        </w:tc>
-      </w:tr>
-    </w:tbl>
-    <w:p>
-      <w:pPr>
-        <w:pStyle w:val="ListParagraph"/>
-        <w:spacing w:before="120" w:after="120"/>
-        <w:ind w:left="1440"/>
-        <w:jc w:val="both"/>
-        <w:rPr>
-          <w:rFonts w:asciiTheme="minorHAnsi" w:hAnsiTheme="minorHAnsi" w:cstheme="minorHAnsi"/>
-          <w:szCs w:val="24"/>
-        </w:rPr>
-      </w:pPr>
-    </w:p>
-    <w:p>
-      <w:pPr>
-        <w:pStyle w:val="ListParagraph"/>
-        <w:numPr>
-          <w:ilvl w:val="0"/>
-          <w:numId w:val="46"/>
-        </w:numPr>
-        <w:spacing w:before="120" w:after="120"/>
-        <w:jc w:val="both"/>
-        <w:rPr>
-          <w:rFonts w:asciiTheme="minorHAnsi" w:hAnsiTheme="minorHAnsi" w:cstheme="minorHAnsi"/>
-          <w:szCs w:val="24"/>
-        </w:rPr>
-      </w:pPr>
-      <w:r>
-        <w:rPr>
-          <w:rFonts w:asciiTheme="minorHAnsi" w:hAnsiTheme="minorHAnsi" w:cstheme="minorHAnsi"/>
-          <w:szCs w:val="24"/>
-        </w:rPr>
-        <w:t xml:space="preserve">For this application you will receive DUMMY data from your lecturer (many versions/one version per student) </w:t>
-      </w:r>
-    </w:p>
-    <w:p>
-      <w:pPr>
-        <w:pStyle w:val="ListParagraph"/>
-        <w:numPr>
-          <w:ilvl w:val="0"/>
-          <w:numId w:val="46"/>
-        </w:numPr>
-        <w:spacing w:before="120" w:after="120"/>
-        <w:jc w:val="both"/>
-        <w:rPr>
-          <w:rFonts w:asciiTheme="minorHAnsi" w:hAnsiTheme="minorHAnsi" w:cstheme="minorHAnsi"/>
-          <w:szCs w:val="24"/>
-        </w:rPr>
-      </w:pPr>
-      <w:r>
-        <w:rPr>
-          <w:rFonts w:asciiTheme="minorHAnsi" w:hAnsiTheme="minorHAnsi" w:cstheme="minorHAnsi"/>
-          <w:szCs w:val="24"/>
-        </w:rPr>
-        <w:t xml:space="preserve">This application should be designed to Search and retrieve complex </w:t>
-      </w:r>
-      <w:r>
-        <w:rPr>
-          <w:rFonts w:asciiTheme="minorHAnsi" w:hAnsiTheme="minorHAnsi" w:cstheme="minorHAnsi"/>
-          <w:szCs w:val="24"/>
-        </w:rPr>
-        <w:t>data.</w:t>
-      </w:r>
-      <w:r>
-        <w:rPr>
-          <w:rFonts w:asciiTheme="minorHAnsi" w:hAnsiTheme="minorHAnsi" w:cstheme="minorHAnsi"/>
-          <w:szCs w:val="24"/>
-        </w:rPr>
-        <w:tab/>
-      </w:r>
-      <w:r>
-        <w:rPr>
-          <w:rFonts w:asciiTheme="minorHAnsi" w:hAnsiTheme="minorHAnsi" w:cstheme="minorHAnsi"/>
-          <w:szCs w:val="24"/>
-        </w:rPr>
-        <w:tab/>
-        <w:t xml:space="preserve">        </w:t>
-      </w:r>
-    </w:p>
-    <w:tbl>
-      <w:tblPr>
-        <w:tblStyle w:val="TableGrid"/>
-        <w:tblW w:w="0" w:type="auto"/>
-        <w:tblInd w:w="279" w:type="dxa"/>
-        <w:tblLook w:val="04A0" w:firstRow="1" w:lastRow="0" w:firstColumn="1" w:lastColumn="0" w:noHBand="0" w:noVBand="1"/>
-      </w:tblPr>
-      <w:tblGrid>
-        <w:gridCol w:w="9072"/>
-        <w:gridCol w:w="703"/>
-      </w:tblGrid>
-      <w:tr>
-        <w:tc>
-          <w:tcPr>
-            <w:tcW w:w="9072" w:type="dxa"/>
-          </w:tcPr>
-          <w:p>
-            <w:pPr>
-              <w:pStyle w:val="ListParagraph"/>
-              <w:spacing w:before="120" w:after="120"/>
-              <w:ind w:left="0"/>
-              <w:jc w:val="both"/>
-              <w:rPr>
-                <w:rFonts w:asciiTheme="minorHAnsi" w:hAnsiTheme="minorHAnsi" w:cstheme="minorHAnsi"/>
-                <w:szCs w:val="24"/>
-              </w:rPr>
-            </w:pPr>
-            <w:r>
-              <w:rPr>
-                <w:rFonts w:asciiTheme="minorHAnsi" w:hAnsiTheme="minorHAnsi" w:cstheme="minorHAnsi"/>
-                <w:color w:val="BFBFBF" w:themeColor="background1" w:themeShade="BF"/>
-                <w:szCs w:val="24"/>
-              </w:rPr>
-              <w:t>Hint: Screenshot</w:t>
-            </w:r>
-          </w:p>
-        </w:tc>
-        <w:tc>
-          <w:tcPr>
-            <w:tcW w:w="703" w:type="dxa"/>
-          </w:tcPr>
-          <w:p>
-            <w:pPr>
-              <w:pStyle w:val="ListParagraph"/>
-              <w:spacing w:before="120" w:after="120"/>
-              <w:ind w:left="0"/>
-              <w:jc w:val="both"/>
-              <w:rPr>
-                <w:rFonts w:asciiTheme="minorHAnsi" w:hAnsiTheme="minorHAnsi" w:cstheme="minorHAnsi"/>
-                <w:szCs w:val="24"/>
-              </w:rPr>
-            </w:pPr>
-            <w:r>
-              <w:rPr>
-                <w:b/>
-                <w:bCs/>
-                <w:color w:val="FF0000"/>
-                <w:sz w:val="16"/>
-                <w:szCs w:val="16"/>
-              </w:rPr>
-              <w:t>[PE1.1] [PE1.2] [PE2.1</w:t>
-            </w:r>
-            <w:r>
-              <w:rPr>
-                <w:b/>
-                <w:bCs/>
-                <w:color w:val="FF0000"/>
-                <w:sz w:val="16"/>
-                <w:szCs w:val="16"/>
-              </w:rPr>
-              <w:t>]</w:t>
-            </w:r>
-          </w:p>
-        </w:tc>
-      </w:tr>
-    </w:tbl>
-    <w:p>
-      <w:pPr>
-        <w:pStyle w:val="ListParagraph"/>
-        <w:spacing w:before="120" w:after="120"/>
-        <w:jc w:val="both"/>
-        <w:rPr>
-          <w:rFonts w:asciiTheme="minorHAnsi" w:hAnsiTheme="minorHAnsi" w:cstheme="minorHAnsi"/>
-          <w:szCs w:val="24"/>
-        </w:rPr>
-      </w:pPr>
-    </w:p>
-    <w:p>
-      <w:pPr>
-        <w:pStyle w:val="ListParagraph"/>
-        <w:numPr>
-          <w:ilvl w:val="0"/>
-          <w:numId w:val="46"/>
-        </w:numPr>
-        <w:spacing w:before="120" w:after="120"/>
-        <w:jc w:val="both"/>
-        <w:rPr>
-          <w:rFonts w:asciiTheme="minorHAnsi" w:hAnsiTheme="minorHAnsi" w:cstheme="minorHAnsi"/>
-          <w:szCs w:val="24"/>
-        </w:rPr>
-      </w:pPr>
-      <w:r>
-        <w:rPr>
-          <w:rFonts w:asciiTheme="minorHAnsi" w:hAnsiTheme="minorHAnsi" w:cstheme="minorHAnsi"/>
-          <w:szCs w:val="24"/>
-        </w:rPr>
-        <w:t>Filtering data statements should be used like %</w:t>
-      </w:r>
-      <w:proofErr w:type="spellStart"/>
-      <w:r>
-        <w:rPr>
-          <w:rFonts w:asciiTheme="minorHAnsi" w:hAnsiTheme="minorHAnsi" w:cstheme="minorHAnsi"/>
-          <w:szCs w:val="24"/>
-        </w:rPr>
-        <w:t>oyo</w:t>
-      </w:r>
-      <w:proofErr w:type="spellEnd"/>
-      <w:r>
-        <w:rPr>
-          <w:rFonts w:asciiTheme="minorHAnsi" w:hAnsiTheme="minorHAnsi" w:cstheme="minorHAnsi"/>
-          <w:szCs w:val="24"/>
-        </w:rPr>
-        <w:t xml:space="preserve">% where you will find all the results which contain those </w:t>
-      </w:r>
-      <w:r>
-        <w:rPr>
-          <w:rFonts w:asciiTheme="minorHAnsi" w:hAnsiTheme="minorHAnsi" w:cstheme="minorHAnsi"/>
-          <w:szCs w:val="24"/>
-        </w:rPr>
-        <w:t>letters.</w:t>
-      </w:r>
-      <w:r>
-        <w:rPr>
-          <w:rFonts w:asciiTheme="minorHAnsi" w:hAnsiTheme="minorHAnsi" w:cstheme="minorHAnsi"/>
-          <w:szCs w:val="24"/>
-        </w:rPr>
-        <w:tab/>
-      </w:r>
-    </w:p>
-    <w:tbl>
-      <w:tblPr>
-        <w:tblStyle w:val="TableGrid"/>
-        <w:tblW w:w="0" w:type="auto"/>
-        <w:tblInd w:w="279" w:type="dxa"/>
-        <w:tblLook w:val="04A0" w:firstRow="1" w:lastRow="0" w:firstColumn="1" w:lastColumn="0" w:noHBand="0" w:noVBand="1"/>
-      </w:tblPr>
-      <w:tblGrid>
-        <w:gridCol w:w="9072"/>
-        <w:gridCol w:w="703"/>
-      </w:tblGrid>
-      <w:tr>
-        <w:tc>
-          <w:tcPr>
-            <w:tcW w:w="9072" w:type="dxa"/>
-          </w:tcPr>
-          <w:p>
-            <w:pPr>
-              <w:pStyle w:val="ListParagraph"/>
-              <w:spacing w:before="120" w:after="120"/>
-              <w:ind w:left="0"/>
-              <w:jc w:val="both"/>
-              <w:rPr>
-                <w:rFonts w:asciiTheme="minorHAnsi" w:hAnsiTheme="minorHAnsi" w:cstheme="minorHAnsi"/>
-                <w:szCs w:val="24"/>
-              </w:rPr>
-            </w:pPr>
-            <w:r>
-              <w:rPr>
-                <w:rFonts w:asciiTheme="minorHAnsi" w:hAnsiTheme="minorHAnsi" w:cstheme="minorHAnsi"/>
-                <w:color w:val="BFBFBF" w:themeColor="background1" w:themeShade="BF"/>
-                <w:szCs w:val="24"/>
-              </w:rPr>
-              <w:t>Hint: Screenshot</w:t>
+              <w:drawing>
+                <wp:inline distT="0" distB="0" distL="0" distR="0" wp14:anchorId="739AC1A4" wp14:editId="3A434321">
+                  <wp:extent cx="5597425" cy="3155226"/>
+                  <wp:effectExtent l="0" t="0" r="3810" b="7620"/>
+                  <wp:docPr id="1247888345" name="Picture 1"/>
+                  <wp:cNvGraphicFramePr>
+                    <a:graphicFrameLocks xmlns:a="http://schemas.openxmlformats.org/drawingml/2006/main" noChangeAspect="1"/>
+                  </wp:cNvGraphicFramePr>
+                  <a:graphic xmlns:a="http://schemas.openxmlformats.org/drawingml/2006/main">
+                    <a:graphicData uri="http://schemas.openxmlformats.org/drawingml/2006/picture">
+                      <pic:pic xmlns:pic="http://schemas.openxmlformats.org/drawingml/2006/picture">
+                        <pic:nvPicPr>
+                          <pic:cNvPr id="1247888345" name=""/>
+                          <pic:cNvPicPr/>
+                        </pic:nvPicPr>
+                        <pic:blipFill>
+                          <a:blip r:embed="rId29"/>
+                          <a:stretch>
+                            <a:fillRect/>
+                          </a:stretch>
+                        </pic:blipFill>
+                        <pic:spPr>
+                          <a:xfrm>
+                            <a:off x="0" y="0"/>
+                            <a:ext cx="5610376" cy="3162526"/>
+                          </a:xfrm>
+                          <a:prstGeom prst="rect">
+                            <a:avLst/>
+                          </a:prstGeom>
+                        </pic:spPr>
+                      </pic:pic>
+                    </a:graphicData>
+                  </a:graphic>
+                </wp:inline>
+              </w:drawing>
             </w:r>
           </w:p>
         </w:tc>
@@ -9472,17 +9836,36 @@
               <w:jc w:val="both"/>
               <w:rPr>
                 <w:rFonts w:asciiTheme="minorHAnsi" w:hAnsiTheme="minorHAnsi" w:cstheme="minorHAnsi"/>
-                <w:szCs w:val="24"/>
-              </w:rPr>
-            </w:pPr>
-            <w:r>
-              <w:rPr>
-                <w:rFonts w:asciiTheme="minorHAnsi" w:hAnsiTheme="minorHAnsi" w:cstheme="minorHAnsi"/>
                 <w:color w:val="BFBFBF" w:themeColor="background1" w:themeShade="BF"/>
                 <w:szCs w:val="24"/>
               </w:rPr>
-              <w:lastRenderedPageBreak/>
+            </w:pPr>
+            <w:r>
+              <w:rPr>
+                <w:rFonts w:asciiTheme="minorHAnsi" w:hAnsiTheme="minorHAnsi" w:cstheme="minorHAnsi"/>
+                <w:color w:val="BFBFBF" w:themeColor="background1" w:themeShade="BF"/>
+                <w:szCs w:val="24"/>
+              </w:rPr>
               <w:t>Hint: Screenshot</w:t>
+            </w:r>
+          </w:p>
+          <w:p>
+            <w:pPr>
+              <w:pStyle w:val="ListParagraph"/>
+              <w:spacing w:before="120" w:after="120"/>
+              <w:ind w:left="0"/>
+              <w:jc w:val="both"/>
+              <w:rPr>
+                <w:rFonts w:asciiTheme="minorHAnsi" w:hAnsiTheme="minorHAnsi" w:cstheme="minorHAnsi"/>
+                <w:szCs w:val="24"/>
+              </w:rPr>
+            </w:pPr>
+            <w:r>
+              <w:rPr>
+                <w:rFonts w:asciiTheme="minorHAnsi" w:hAnsiTheme="minorHAnsi" w:cstheme="minorHAnsi"/>
+                <w:szCs w:val="24"/>
+              </w:rPr>
+              <w:t>Products are not seeded? Out of stock products are always available</w:t>
             </w:r>
           </w:p>
         </w:tc>
@@ -9572,21 +9955,12 @@
           <w:szCs w:val="24"/>
         </w:rPr>
       </w:pPr>
-      <w:proofErr w:type="spellStart"/>
-      <w:r>
-        <w:rPr>
-          <w:rFonts w:asciiTheme="minorHAnsi" w:hAnsiTheme="minorHAnsi" w:cstheme="minorHAnsi"/>
-          <w:szCs w:val="24"/>
-        </w:rPr>
-        <w:t>APIVersionReader</w:t>
-      </w:r>
-      <w:proofErr w:type="spellEnd"/>
-      <w:r>
-        <w:rPr>
-          <w:rFonts w:asciiTheme="minorHAnsi" w:hAnsiTheme="minorHAnsi" w:cstheme="minorHAnsi"/>
-          <w:szCs w:val="24"/>
-        </w:rPr>
-        <w:t xml:space="preserve"> or</w:t>
+      <w:r>
+        <w:rPr>
+          <w:rFonts w:asciiTheme="minorHAnsi" w:hAnsiTheme="minorHAnsi" w:cstheme="minorHAnsi"/>
+          <w:szCs w:val="24"/>
+        </w:rPr>
+        <w:t>APIVersionReader or</w:t>
       </w:r>
       <w:r>
         <w:rPr>
@@ -9712,7 +10086,18 @@
                 <w:sz w:val="16"/>
                 <w:szCs w:val="16"/>
               </w:rPr>
-              <w:t>[PE1.3] [PE1.4] [PE2.2]</w:t>
+              <w:t xml:space="preserve">[PE1.3] </w:t>
+            </w:r>
+            <w:r>
+              <w:rPr>
+                <w:b/>
+                <w:bCs/>
+                <w:color w:val="FF0000"/>
+                <w:sz w:val="16"/>
+                <w:szCs w:val="16"/>
+              </w:rPr>
+              <w:lastRenderedPageBreak/>
+              <w:t>[PE1.4] [PE2.2]</w:t>
             </w:r>
           </w:p>
         </w:tc>
@@ -9737,6 +10122,7 @@
           <w:rFonts w:asciiTheme="minorHAnsi" w:hAnsiTheme="minorHAnsi" w:cstheme="minorHAnsi"/>
           <w:szCs w:val="24"/>
         </w:rPr>
+        <w:lastRenderedPageBreak/>
         <w:t xml:space="preserve">Using </w:t>
       </w:r>
       <w:r>
@@ -10282,23 +10668,7 @@
           <w:rFonts w:asciiTheme="minorHAnsi" w:hAnsiTheme="minorHAnsi" w:cstheme="minorHAnsi"/>
           <w:szCs w:val="24"/>
         </w:rPr>
-        <w:t xml:space="preserve">(make sure all your controllers are in the </w:t>
-      </w:r>
-      <w:proofErr w:type="gramStart"/>
-      <w:r>
-        <w:rPr>
-          <w:rFonts w:asciiTheme="minorHAnsi" w:hAnsiTheme="minorHAnsi" w:cstheme="minorHAnsi"/>
-          <w:szCs w:val="24"/>
-        </w:rPr>
-        <w:t>controllers</w:t>
-      </w:r>
-      <w:proofErr w:type="gramEnd"/>
-      <w:r>
-        <w:rPr>
-          <w:rFonts w:asciiTheme="minorHAnsi" w:hAnsiTheme="minorHAnsi" w:cstheme="minorHAnsi"/>
-          <w:szCs w:val="24"/>
-        </w:rPr>
-        <w:t xml:space="preserve"> section, models in </w:t>
+        <w:t xml:space="preserve">(make sure all your controllers are in the controllers section, models in </w:t>
       </w:r>
       <w:r>
         <w:rPr>
@@ -10353,7 +10723,6 @@
               <w:rPr>
                 <w:noProof/>
               </w:rPr>
-              <w:lastRenderedPageBreak/>
               <w:drawing>
                 <wp:inline distT="0" distB="0" distL="0" distR="0" wp14:anchorId="0072209C" wp14:editId="3559A191">
                   <wp:extent cx="5019040" cy="2296071"/>
@@ -10468,6 +10837,7 @@
           <w:rFonts w:asciiTheme="minorHAnsi" w:hAnsiTheme="minorHAnsi" w:cstheme="minorHAnsi"/>
           <w:szCs w:val="24"/>
         </w:rPr>
+        <w:lastRenderedPageBreak/>
         <w:t>2.</w:t>
       </w:r>
       <w:r>
@@ -10997,18 +11367,8 @@
                 <w:sz w:val="16"/>
                 <w:szCs w:val="16"/>
               </w:rPr>
-              <w:t>[PE2.</w:t>
-            </w:r>
-            <w:proofErr w:type="gramStart"/>
-            <w:r>
-              <w:rPr>
-                <w:color w:val="FF0000"/>
-                <w:sz w:val="16"/>
-                <w:szCs w:val="16"/>
-              </w:rPr>
-              <w:t>3 ]</w:t>
-            </w:r>
-            <w:proofErr w:type="gramEnd"/>
+              <w:t>[PE2.3 ]</w:t>
+            </w:r>
           </w:p>
         </w:tc>
       </w:tr>
@@ -11498,7 +11858,18 @@
                 <w:sz w:val="16"/>
                 <w:szCs w:val="16"/>
               </w:rPr>
-              <w:t>[PE2.1] [PE1.1] [PE1.2] [PE1.3] [PE1.4]</w:t>
+              <w:t xml:space="preserve">[PE2.1] [PE1.1] [PE1.2] </w:t>
+            </w:r>
+            <w:r>
+              <w:rPr>
+                <w:b/>
+                <w:bCs/>
+                <w:color w:val="FF0000"/>
+                <w:sz w:val="16"/>
+                <w:szCs w:val="16"/>
+              </w:rPr>
+              <w:lastRenderedPageBreak/>
+              <w:t>[PE1.3] [PE1.4]</w:t>
             </w:r>
           </w:p>
         </w:tc>
@@ -11523,6 +11894,7 @@
           <w:rFonts w:asciiTheme="minorHAnsi" w:hAnsiTheme="minorHAnsi" w:cstheme="minorHAnsi"/>
           <w:szCs w:val="24"/>
         </w:rPr>
+        <w:lastRenderedPageBreak/>
         <w:t>Show a screenshot of a post request to create a new product:</w:t>
       </w:r>
       <w:r>
@@ -11849,29 +12221,7 @@
                 <w:sz w:val="16"/>
                 <w:szCs w:val="16"/>
               </w:rPr>
-              <w:t xml:space="preserve">[PE </w:t>
-            </w:r>
-            <w:proofErr w:type="gramStart"/>
-            <w:r>
-              <w:rPr>
-                <w:b/>
-                <w:bCs/>
-                <w:color w:val="FF0000"/>
-                <w:sz w:val="16"/>
-                <w:szCs w:val="16"/>
-              </w:rPr>
-              <w:t>2.1 ]</w:t>
-            </w:r>
-            <w:proofErr w:type="gramEnd"/>
-            <w:r>
-              <w:rPr>
-                <w:b/>
-                <w:bCs/>
-                <w:color w:val="FF0000"/>
-                <w:sz w:val="16"/>
-                <w:szCs w:val="16"/>
-              </w:rPr>
-              <w:t xml:space="preserve"> [PE1.1] [PE1.2] [PE1.3] [PE1.4]</w:t>
+              <w:t>[PE 2.1 ] [PE1.1] [PE1.2] [PE1.3] [PE1.4]</w:t>
             </w:r>
           </w:p>
         </w:tc>
@@ -11994,7 +12344,6 @@
                 <w:color w:val="BFBFBF" w:themeColor="background1" w:themeShade="BF"/>
                 <w:szCs w:val="24"/>
               </w:rPr>
-              <w:lastRenderedPageBreak/>
               <w:t>Hint: Screenshot</w:t>
             </w:r>
             <w:r>
@@ -12201,29 +12550,7 @@
                 <w:sz w:val="16"/>
                 <w:szCs w:val="16"/>
               </w:rPr>
-              <w:t>[PE2.</w:t>
-            </w:r>
-            <w:proofErr w:type="gramStart"/>
-            <w:r>
-              <w:rPr>
-                <w:b/>
-                <w:bCs/>
-                <w:color w:val="FF0000"/>
-                <w:sz w:val="16"/>
-                <w:szCs w:val="16"/>
-              </w:rPr>
-              <w:t>1][</w:t>
-            </w:r>
-            <w:proofErr w:type="gramEnd"/>
-            <w:r>
-              <w:rPr>
-                <w:b/>
-                <w:bCs/>
-                <w:color w:val="FF0000"/>
-                <w:sz w:val="16"/>
-                <w:szCs w:val="16"/>
-              </w:rPr>
-              <w:t>PE2.2]PE2.3]</w:t>
+              <w:t>[PE2.1][PE2.2]PE2.3]</w:t>
             </w:r>
             <w:r>
               <w:rPr>
@@ -12449,10 +12776,10 @@
       </w:pPr>
     </w:p>
     <w:sectPr>
-      <w:headerReference w:type="even" r:id="rId20"/>
-      <w:headerReference w:type="default" r:id="rId21"/>
-      <w:footerReference w:type="default" r:id="rId22"/>
-      <w:headerReference w:type="first" r:id="rId23"/>
+      <w:headerReference w:type="even" r:id="rId30"/>
+      <w:headerReference w:type="default" r:id="rId31"/>
+      <w:footerReference w:type="default" r:id="rId32"/>
+      <w:headerReference w:type="first" r:id="rId33"/>
       <w:pgSz w:w="11906" w:h="16838"/>
       <w:pgMar w:top="1701" w:right="849" w:bottom="1440" w:left="993" w:header="709" w:footer="39" w:gutter="0"/>
       <w:cols w:space="708"/>
@@ -12634,29 +12961,7 @@
         <w:szCs w:val="20"/>
         <w:lang w:eastAsia="en-AU"/>
       </w:rPr>
-      <w:t xml:space="preserve">Use </w:t>
-    </w:r>
-    <w:proofErr w:type="gramStart"/>
-    <w:r>
-      <w:rPr>
-        <w:rFonts w:ascii="Arial" w:hAnsi="Arial" w:cs="Arial"/>
-        <w:snapToGrid w:val="0"/>
-        <w:sz w:val="20"/>
-        <w:szCs w:val="20"/>
-        <w:lang w:eastAsia="en-AU"/>
-      </w:rPr>
-      <w:t>with :</w:t>
-    </w:r>
-    <w:proofErr w:type="gramEnd"/>
-    <w:r>
-      <w:rPr>
-        <w:rFonts w:ascii="Arial" w:hAnsi="Arial" w:cs="Arial"/>
-        <w:snapToGrid w:val="0"/>
-        <w:sz w:val="20"/>
-        <w:szCs w:val="20"/>
-        <w:lang w:eastAsia="en-AU"/>
-      </w:rPr>
-      <w:t xml:space="preserve"> </w:t>
+      <w:t xml:space="preserve">Use with : </w:t>
     </w:r>
     <w:r>
       <w:rPr>

</xml_diff>